<commit_message>
new features added in Sprint 1
</commit_message>
<xml_diff>
--- a/Sprints/Sprint 1/Word/Backlog.docx
+++ b/Sprints/Sprint 1/Word/Backlog.docx
@@ -306,7 +306,7 @@
           <w:szCs w:val="40"/>
           <w:lang w:val="en-US"/>
         </w:rPr>
-        <w:t>6</w:t>
+        <w:t>7</w:t>
       </w:r>
       <w:r>
         <w:rPr>
@@ -326,7 +326,7 @@
           <w:szCs w:val="40"/>
           <w:lang w:val="en-US"/>
         </w:rPr>
-        <w:t>Spark in Java Web Application Development</w:t>
+        <w:t>Java and JavaScript. Programming Procedures</w:t>
       </w:r>
     </w:p>
     <w:p>
@@ -361,6 +361,7 @@
           <w:bCs/>
           <w:sz w:val="40"/>
           <w:szCs w:val="40"/>
+          <w:lang w:val="en-US"/>
         </w:rPr>
       </w:pPr>
       <w:r>
@@ -369,6 +370,7 @@
           <w:bCs/>
           <w:sz w:val="40"/>
           <w:szCs w:val="40"/>
+          <w:lang w:val="en-US"/>
         </w:rPr>
         <w:t>Iván Kaleb Ramírez Torres</w:t>
       </w:r>
@@ -381,6 +383,7 @@
           <w:bCs/>
           <w:sz w:val="40"/>
           <w:szCs w:val="40"/>
+          <w:lang w:val="en-US"/>
         </w:rPr>
       </w:pPr>
       <w:r>
@@ -389,6 +392,7 @@
           <w:bCs/>
           <w:sz w:val="40"/>
           <w:szCs w:val="40"/>
+          <w:lang w:val="en-US"/>
         </w:rPr>
         <w:t>Nao ID: 3357</w:t>
       </w:r>
@@ -401,6 +405,7 @@
           <w:bCs/>
           <w:sz w:val="40"/>
           <w:szCs w:val="40"/>
+          <w:lang w:val="en-US"/>
         </w:rPr>
       </w:pPr>
     </w:p>
@@ -412,6 +417,7 @@
           <w:bCs/>
           <w:sz w:val="40"/>
           <w:szCs w:val="40"/>
+          <w:lang w:val="en-US"/>
         </w:rPr>
       </w:pPr>
     </w:p>
@@ -430,7 +436,7 @@
           <w:szCs w:val="36"/>
           <w:lang w:val="en-US"/>
         </w:rPr>
-        <w:t xml:space="preserve">October </w:t>
+        <w:t>November 9th</w:t>
       </w:r>
       <w:r>
         <w:rPr>
@@ -438,15 +444,7 @@
           <w:szCs w:val="36"/>
           <w:lang w:val="en-US"/>
         </w:rPr>
-        <w:t>27</w:t>
-      </w:r>
-      <w:r>
-        <w:rPr>
-          <w:sz w:val="36"/>
-          <w:szCs w:val="36"/>
-          <w:lang w:val="en-US"/>
-        </w:rPr>
-        <w:t>th, 2025</w:t>
+        <w:t>, 2025</w:t>
       </w:r>
     </w:p>
     <w:p>
@@ -602,30 +600,46 @@
             <w:pPr>
               <w:pStyle w:val="Default"/>
               <w:rPr>
-                <w:lang w:val="en-US"/>
-              </w:rPr>
-            </w:pPr>
-            <w:r>
-              <w:rPr>
                 <w:b/>
                 <w:bCs/>
                 <w:lang w:val="en-US"/>
               </w:rPr>
-              <w:t>API Foundation and Core Service Development</w:t>
-            </w:r>
+            </w:pPr>
             <w:r>
               <w:rPr>
                 <w:b/>
                 <w:bCs/>
                 <w:lang w:val="en-US"/>
               </w:rPr>
-              <w:br/>
-            </w:r>
-            <w:r>
-              <w:rPr>
-                <w:lang w:val="en-US"/>
-              </w:rPr>
-              <w:t>Focus: Initial architecture, Maven configuration, CRUD route creation.</w:t>
+              <w:t>JUnit Tests for Reservations (Java)</w:t>
+            </w:r>
+          </w:p>
+          <w:p>
+            <w:pPr>
+              <w:pStyle w:val="Default"/>
+              <w:rPr>
+                <w:lang w:val="en-US"/>
+              </w:rPr>
+            </w:pPr>
+            <w:r>
+              <w:rPr>
+                <w:lang w:val="en-US"/>
+              </w:rPr>
+              <w:t xml:space="preserve">Focus: Environment setup, creation of comprehensive test suites, ≥ 90 % coverage with </w:t>
+            </w:r>
+            <w:proofErr w:type="spellStart"/>
+            <w:r>
+              <w:rPr>
+                <w:lang w:val="en-US"/>
+              </w:rPr>
+              <w:t>JaCoCo</w:t>
+            </w:r>
+            <w:proofErr w:type="spellEnd"/>
+            <w:r>
+              <w:rPr>
+                <w:lang w:val="en-US"/>
+              </w:rPr>
+              <w:t>.</w:t>
             </w:r>
           </w:p>
         </w:tc>
@@ -644,21 +658,72 @@
               <w:rPr>
                 <w:lang w:val="en-US"/>
               </w:rPr>
-              <w:t>• Initialize Maven project structure using Java 17+.</w:t>
-            </w:r>
-            <w:r>
-              <w:rPr>
-                <w:lang w:val="en-US"/>
-              </w:rPr>
-              <w:br/>
-              <w:t xml:space="preserve">• Configure Spark Java, </w:t>
-            </w:r>
-            <w:proofErr w:type="spellStart"/>
-            <w:r>
-              <w:rPr>
-                <w:lang w:val="en-US"/>
-              </w:rPr>
-              <w:t>Logback</w:t>
+              <w:t xml:space="preserve">• </w:t>
+            </w:r>
+            <w:r>
+              <w:rPr>
+                <w:lang w:val="en-US"/>
+              </w:rPr>
+              <w:t xml:space="preserve">Configure Maven or Gradle to include JUnit 5, Mockito and </w:t>
+            </w:r>
+            <w:proofErr w:type="spellStart"/>
+            <w:r>
+              <w:rPr>
+                <w:lang w:val="en-US"/>
+              </w:rPr>
+              <w:t>JaCoCo</w:t>
+            </w:r>
+            <w:proofErr w:type="spellEnd"/>
+            <w:r>
+              <w:rPr>
+                <w:lang w:val="en-US"/>
+              </w:rPr>
+              <w:t>.</w:t>
+            </w:r>
+          </w:p>
+          <w:p>
+            <w:pPr>
+              <w:rPr>
+                <w:lang w:val="en-US"/>
+              </w:rPr>
+            </w:pPr>
+            <w:r>
+              <w:rPr>
+                <w:lang w:val="en-US"/>
+              </w:rPr>
+              <w:t xml:space="preserve">• </w:t>
+            </w:r>
+            <w:r>
+              <w:rPr>
+                <w:lang w:val="en-US"/>
+              </w:rPr>
+              <w:t>Verify IDE setup and ensure proper integration with IntelliJ.</w:t>
+            </w:r>
+          </w:p>
+          <w:p>
+            <w:pPr>
+              <w:rPr>
+                <w:lang w:val="en-US"/>
+              </w:rPr>
+            </w:pPr>
+            <w:r>
+              <w:rPr>
+                <w:lang w:val="en-US"/>
+              </w:rPr>
+              <w:t xml:space="preserve">• </w:t>
+            </w:r>
+            <w:r>
+              <w:rPr>
+                <w:lang w:val="en-US"/>
+              </w:rPr>
+              <w:t xml:space="preserve">Create test classes for </w:t>
+            </w:r>
+            <w:proofErr w:type="spellStart"/>
+            <w:r>
+              <w:rPr>
+                <w:lang w:val="en-US"/>
+              </w:rPr>
+              <w:t>ReservationService</w:t>
             </w:r>
             <w:proofErr w:type="spellEnd"/>
             <w:r>
@@ -672,42 +737,21 @@
               <w:rPr>
                 <w:lang w:val="en-US"/>
               </w:rPr>
-              <w:t>Gson</w:t>
-            </w:r>
-            <w:proofErr w:type="spellEnd"/>
-            <w:r>
-              <w:rPr>
-                <w:lang w:val="en-US"/>
-              </w:rPr>
-              <w:t xml:space="preserve"> dependencies.</w:t>
-            </w:r>
-            <w:r>
-              <w:rPr>
-                <w:lang w:val="en-US"/>
-              </w:rPr>
-              <w:br/>
-              <w:t>• Create User model and in-memory repository.</w:t>
-            </w:r>
-            <w:r>
-              <w:rPr>
-                <w:lang w:val="en-US"/>
-              </w:rPr>
-              <w:br/>
-              <w:t>• Define CRUD routes for /users: GET/POST/PUT/OPTIONS/DELETE.</w:t>
-            </w:r>
-            <w:r>
-              <w:rPr>
-                <w:lang w:val="en-US"/>
-              </w:rPr>
-              <w:br/>
-              <w:t xml:space="preserve">• JSON serialization with </w:t>
-            </w:r>
-            <w:proofErr w:type="spellStart"/>
-            <w:r>
-              <w:rPr>
-                <w:lang w:val="en-US"/>
-              </w:rPr>
-              <w:t>Gson</w:t>
+              <w:t>ReservationRepository</w:t>
+            </w:r>
+            <w:proofErr w:type="spellEnd"/>
+            <w:r>
+              <w:rPr>
+                <w:lang w:val="en-US"/>
+              </w:rPr>
+              <w:t xml:space="preserve"> and </w:t>
+            </w:r>
+            <w:proofErr w:type="spellStart"/>
+            <w:r>
+              <w:rPr>
+                <w:lang w:val="en-US"/>
+              </w:rPr>
+              <w:t>ReservationController</w:t>
             </w:r>
             <w:proofErr w:type="spellEnd"/>
             <w:r>
@@ -716,26 +760,114 @@
               </w:rPr>
               <w:t>.</w:t>
             </w:r>
-            <w:r>
-              <w:rPr>
-                <w:lang w:val="en-US"/>
-              </w:rPr>
-              <w:br/>
-              <w:t>• Structured logging for all requests and errors.</w:t>
-            </w:r>
-            <w:r>
-              <w:rPr>
-                <w:lang w:val="en-US"/>
-              </w:rPr>
-              <w:br/>
-              <w:t>• README instructions and Digital NAO-ready repo.</w:t>
-            </w:r>
-            <w:r>
-              <w:rPr>
-                <w:lang w:val="en-US"/>
-              </w:rPr>
-              <w:br/>
-              <w:t>• decision-log.md documenting architecture decisions.</w:t>
+          </w:p>
+          <w:p>
+            <w:pPr>
+              <w:rPr>
+                <w:lang w:val="en-US"/>
+              </w:rPr>
+            </w:pPr>
+            <w:r>
+              <w:rPr>
+                <w:lang w:val="en-US"/>
+              </w:rPr>
+              <w:t xml:space="preserve">• </w:t>
+            </w:r>
+            <w:r>
+              <w:rPr>
+                <w:lang w:val="en-US"/>
+              </w:rPr>
+              <w:t>Write positive and negative tests for creating, editing and canceling reservations.</w:t>
+            </w:r>
+          </w:p>
+          <w:p>
+            <w:pPr>
+              <w:rPr>
+                <w:lang w:val="en-US"/>
+              </w:rPr>
+            </w:pPr>
+            <w:r>
+              <w:rPr>
+                <w:lang w:val="en-US"/>
+              </w:rPr>
+              <w:t xml:space="preserve">• </w:t>
+            </w:r>
+            <w:r>
+              <w:rPr>
+                <w:lang w:val="en-US"/>
+              </w:rPr>
+              <w:t>Validate exception handling (e.g., invalid dates, overlapping reservations, past dates).</w:t>
+            </w:r>
+          </w:p>
+          <w:p>
+            <w:pPr>
+              <w:rPr>
+                <w:lang w:val="en-US"/>
+              </w:rPr>
+            </w:pPr>
+            <w:r>
+              <w:rPr>
+                <w:lang w:val="en-US"/>
+              </w:rPr>
+              <w:t>•</w:t>
+            </w:r>
+            <w:r>
+              <w:rPr>
+                <w:lang w:val="en-US"/>
+              </w:rPr>
+              <w:t xml:space="preserve"> Achieve at least 90 % coverage using </w:t>
+            </w:r>
+            <w:proofErr w:type="spellStart"/>
+            <w:r>
+              <w:rPr>
+                <w:lang w:val="en-US"/>
+              </w:rPr>
+              <w:t>JaCoCo</w:t>
+            </w:r>
+            <w:proofErr w:type="spellEnd"/>
+            <w:r>
+              <w:rPr>
+                <w:lang w:val="en-US"/>
+              </w:rPr>
+              <w:t>; generate HTML reports.</w:t>
+            </w:r>
+          </w:p>
+          <w:p>
+            <w:pPr>
+              <w:rPr>
+                <w:lang w:val="en-US"/>
+              </w:rPr>
+            </w:pPr>
+            <w:r>
+              <w:rPr>
+                <w:lang w:val="en-US"/>
+              </w:rPr>
+              <w:t xml:space="preserve">• </w:t>
+            </w:r>
+            <w:r>
+              <w:rPr>
+                <w:lang w:val="en-US"/>
+              </w:rPr>
+              <w:t>Document results and issues in test-log.md.</w:t>
+            </w:r>
+          </w:p>
+          <w:p>
+            <w:pPr>
+              <w:rPr>
+                <w:lang w:val="en-US"/>
+              </w:rPr>
+            </w:pPr>
+            <w:r>
+              <w:rPr>
+                <w:lang w:val="en-US"/>
+              </w:rPr>
+              <w:t xml:space="preserve">• </w:t>
+            </w:r>
+            <w:r>
+              <w:rPr>
+                <w:lang w:val="en-US"/>
+              </w:rPr>
+              <w:t>Add screenshots of coverage and successful test runs to /evidence/sprint1/.</w:t>
             </w:r>
           </w:p>
           <w:p>
@@ -793,22 +925,30 @@
                 <w:bCs/>
                 <w:lang w:val="en-US"/>
               </w:rPr>
-              <w:t>User Interface Implementation and Exception Handling</w:t>
-            </w:r>
-            <w:r>
+              <w:t>Jest Tests for Graph Visualization (JavaScript)</w:t>
+            </w:r>
+          </w:p>
+          <w:p>
+            <w:pPr>
+              <w:rPr>
+                <w:lang w:val="en-US"/>
+              </w:rPr>
+            </w:pPr>
+            <w:r>
+              <w:rPr>
+                <w:lang w:val="en-US"/>
+              </w:rPr>
+              <w:t>Focus: Testing the city-graph module, ensuring reliability and 90 % coverage via Jest.</w:t>
+            </w:r>
+          </w:p>
+          <w:p>
+            <w:pPr>
               <w:rPr>
                 <w:b/>
                 <w:bCs/>
                 <w:lang w:val="en-US"/>
               </w:rPr>
-              <w:br/>
-            </w:r>
-            <w:r>
-              <w:rPr>
-                <w:lang w:val="en-US"/>
-              </w:rPr>
-              <w:t>Focus: Introduction of UI templates, error-handling mechanisms, and form submission.</w:t>
-            </w:r>
+            </w:pPr>
           </w:p>
         </w:tc>
         <w:tc>
@@ -826,56 +966,160 @@
               <w:rPr>
                 <w:lang w:val="en-US"/>
               </w:rPr>
-              <w:t>• Centralized error handling system.</w:t>
-            </w:r>
-            <w:r>
-              <w:rPr>
-                <w:lang w:val="en-US"/>
-              </w:rPr>
-              <w:br/>
-              <w:t>• Custom exceptions (</w:t>
-            </w:r>
-            <w:proofErr w:type="spellStart"/>
-            <w:r>
-              <w:rPr>
-                <w:lang w:val="en-US"/>
-              </w:rPr>
-              <w:t>UserNotFound</w:t>
-            </w:r>
-            <w:proofErr w:type="spellEnd"/>
-            <w:r>
-              <w:rPr>
-                <w:lang w:val="en-US"/>
-              </w:rPr>
-              <w:t>, Validation).</w:t>
-            </w:r>
-            <w:r>
-              <w:rPr>
-                <w:lang w:val="en-US"/>
-              </w:rPr>
-              <w:br/>
-              <w:t>• Templates-based UI with multiple views.</w:t>
-            </w:r>
-            <w:r>
-              <w:rPr>
-                <w:lang w:val="en-US"/>
-              </w:rPr>
-              <w:br/>
-              <w:t>• Web form for item offers.</w:t>
-            </w:r>
-            <w:r>
-              <w:rPr>
-                <w:lang w:val="en-US"/>
-              </w:rPr>
-              <w:br/>
-              <w:t>• Peer reviews and feedback fixes.</w:t>
-            </w:r>
-            <w:r>
-              <w:rPr>
-                <w:lang w:val="en-US"/>
-              </w:rPr>
-              <w:br/>
-              <w:t>• Update README with screenshots and flow explanation.</w:t>
+              <w:t xml:space="preserve">• </w:t>
+            </w:r>
+            <w:r>
+              <w:rPr>
+                <w:lang w:val="en-US"/>
+              </w:rPr>
+              <w:t>Initialize a Node project; install Jest and configure coverage threshold to 90 %.</w:t>
+            </w:r>
+          </w:p>
+          <w:p>
+            <w:pPr>
+              <w:rPr>
+                <w:lang w:val="en-US"/>
+              </w:rPr>
+            </w:pPr>
+            <w:r>
+              <w:rPr>
+                <w:lang w:val="en-US"/>
+              </w:rPr>
+              <w:t xml:space="preserve">• </w:t>
+            </w:r>
+            <w:r>
+              <w:rPr>
+                <w:lang w:val="en-US"/>
+              </w:rPr>
+              <w:t>Create unit tests validating graph rendering of nearby cities and distance links.</w:t>
+            </w:r>
+          </w:p>
+          <w:p>
+            <w:pPr>
+              <w:rPr>
+                <w:lang w:val="en-US"/>
+              </w:rPr>
+            </w:pPr>
+            <w:r>
+              <w:rPr>
+                <w:lang w:val="en-US"/>
+              </w:rPr>
+              <w:t xml:space="preserve">• </w:t>
+            </w:r>
+            <w:r>
+              <w:rPr>
+                <w:lang w:val="en-US"/>
+              </w:rPr>
+              <w:t>Include edge-case tests (empty inputs, duplicate cities, corrupted data).</w:t>
+            </w:r>
+          </w:p>
+          <w:p>
+            <w:pPr>
+              <w:rPr>
+                <w:lang w:val="en-US"/>
+              </w:rPr>
+            </w:pPr>
+            <w:r>
+              <w:rPr>
+                <w:lang w:val="en-US"/>
+              </w:rPr>
+              <w:t xml:space="preserve">• </w:t>
+            </w:r>
+            <w:r>
+              <w:rPr>
+                <w:lang w:val="en-US"/>
+              </w:rPr>
+              <w:t>Mock data sources and simulate user interactions.</w:t>
+            </w:r>
+          </w:p>
+          <w:p>
+            <w:pPr>
+              <w:rPr>
+                <w:lang w:val="en-US"/>
+              </w:rPr>
+            </w:pPr>
+            <w:r>
+              <w:rPr>
+                <w:lang w:val="en-US"/>
+              </w:rPr>
+              <w:t xml:space="preserve">• </w:t>
+            </w:r>
+            <w:r>
+              <w:rPr>
+                <w:lang w:val="en-US"/>
+              </w:rPr>
+              <w:t xml:space="preserve">Generate Jest coverage reports and ensure all tests </w:t>
+            </w:r>
+            <w:proofErr w:type="gramStart"/>
+            <w:r>
+              <w:rPr>
+                <w:lang w:val="en-US"/>
+              </w:rPr>
+              <w:t>pass</w:t>
+            </w:r>
+            <w:proofErr w:type="gramEnd"/>
+            <w:r>
+              <w:rPr>
+                <w:lang w:val="en-US"/>
+              </w:rPr>
+              <w:t>.</w:t>
+            </w:r>
+          </w:p>
+          <w:p>
+            <w:pPr>
+              <w:rPr>
+                <w:lang w:val="en-US"/>
+              </w:rPr>
+            </w:pPr>
+            <w:r>
+              <w:rPr>
+                <w:lang w:val="en-US"/>
+              </w:rPr>
+              <w:t xml:space="preserve">• </w:t>
+            </w:r>
+            <w:r>
+              <w:rPr>
+                <w:lang w:val="en-US"/>
+              </w:rPr>
+              <w:t>Take screenshots of coverage and test runs for documentation.</w:t>
+            </w:r>
+          </w:p>
+          <w:p>
+            <w:pPr>
+              <w:rPr>
+                <w:lang w:val="en-US"/>
+              </w:rPr>
+            </w:pPr>
+            <w:r>
+              <w:rPr>
+                <w:lang w:val="en-US"/>
+              </w:rPr>
+              <w:t xml:space="preserve">• </w:t>
+            </w:r>
+            <w:r>
+              <w:rPr>
+                <w:lang w:val="en-US"/>
+              </w:rPr>
+              <w:t>Record technical issues and solutions in tech-notes.md.</w:t>
+            </w:r>
+          </w:p>
+          <w:p>
+            <w:pPr>
+              <w:rPr>
+                <w:lang w:val="en-US"/>
+              </w:rPr>
+            </w:pPr>
+            <w:r>
+              <w:rPr>
+                <w:lang w:val="en-US"/>
+              </w:rPr>
+              <w:t xml:space="preserve">• </w:t>
+            </w:r>
+            <w:r>
+              <w:rPr>
+                <w:lang w:val="en-US"/>
+              </w:rPr>
+              <w:t>Optional: include a short peer review file (peer-review.md) with feedback and improvements.</w:t>
             </w:r>
           </w:p>
           <w:p>
@@ -933,22 +1177,30 @@
                 <w:bCs/>
                 <w:lang w:val="en-US"/>
               </w:rPr>
-              <w:t>Advanced Functional Enhancements and Real-Time Communication</w:t>
-            </w:r>
-            <w:r>
+              <w:t>Documentation and Diagrams</w:t>
+            </w:r>
+          </w:p>
+          <w:p>
+            <w:pPr>
+              <w:rPr>
+                <w:lang w:val="en-US"/>
+              </w:rPr>
+            </w:pPr>
+            <w:r>
+              <w:rPr>
+                <w:lang w:val="en-US"/>
+              </w:rPr>
+              <w:t>Focus: Project documentation, code comments, and architectural diagrams for Digital NAO review.</w:t>
+            </w:r>
+          </w:p>
+          <w:p>
+            <w:pPr>
               <w:rPr>
                 <w:b/>
                 <w:bCs/>
                 <w:lang w:val="en-US"/>
               </w:rPr>
-              <w:br/>
-            </w:r>
-            <w:r>
-              <w:rPr>
-                <w:lang w:val="en-US"/>
-              </w:rPr>
-              <w:t>Focus: Filters for product interaction and WebSocket-based dynamic price updates.</w:t>
-            </w:r>
+            </w:pPr>
           </w:p>
         </w:tc>
         <w:tc>
@@ -957,99 +1209,172 @@
             <w:shd w:val="clear" w:color="auto" w:fill="FAE2D5" w:themeFill="accent2" w:themeFillTint="33"/>
           </w:tcPr>
           <w:p>
-            <w:r>
-              <w:rPr>
-                <w:lang w:val="en-US"/>
-              </w:rPr>
-              <w:t>• Item model with price, category, stock.</w:t>
-            </w:r>
-            <w:r>
-              <w:rPr>
-                <w:lang w:val="en-US"/>
-              </w:rPr>
-              <w:br/>
-              <w:t>• Filtering: by category, price range, availability.</w:t>
-            </w:r>
-            <w:r>
-              <w:rPr>
-                <w:lang w:val="en-US"/>
-              </w:rPr>
-              <w:br/>
-              <w:t xml:space="preserve">• Real-time price updates with </w:t>
-            </w:r>
-            <w:proofErr w:type="spellStart"/>
-            <w:r>
-              <w:rPr>
-                <w:lang w:val="en-US"/>
-              </w:rPr>
-              <w:t>WebSockets</w:t>
-            </w:r>
-            <w:proofErr w:type="spellEnd"/>
-            <w:r>
-              <w:rPr>
-                <w:lang w:val="en-US"/>
-              </w:rPr>
-              <w:t>.</w:t>
-            </w:r>
-            <w:r>
-              <w:rPr>
-                <w:lang w:val="en-US"/>
-              </w:rPr>
-              <w:br/>
-              <w:t>• CORS config and UI reactive updates.</w:t>
-            </w:r>
-            <w:r>
-              <w:rPr>
-                <w:lang w:val="en-US"/>
-              </w:rPr>
-              <w:br/>
-            </w:r>
-            <w:r>
-              <w:t xml:space="preserve">• Final </w:t>
-            </w:r>
-            <w:proofErr w:type="spellStart"/>
-            <w:r>
-              <w:t>validation</w:t>
-            </w:r>
-            <w:proofErr w:type="spellEnd"/>
-            <w:r>
-              <w:t xml:space="preserve"> </w:t>
-            </w:r>
-            <w:proofErr w:type="spellStart"/>
-            <w:r>
-              <w:t>checklist</w:t>
-            </w:r>
-            <w:proofErr w:type="spellEnd"/>
-            <w:r>
-              <w:t>.</w:t>
-            </w:r>
-            <w:r>
-              <w:br/>
-              <w:t xml:space="preserve">• Final </w:t>
-            </w:r>
-            <w:proofErr w:type="spellStart"/>
-            <w:r>
-              <w:t>repository</w:t>
-            </w:r>
-            <w:proofErr w:type="spellEnd"/>
-            <w:r>
-              <w:t xml:space="preserve"> </w:t>
-            </w:r>
-            <w:proofErr w:type="spellStart"/>
-            <w:r>
-              <w:t>sanitation</w:t>
-            </w:r>
-            <w:proofErr w:type="spellEnd"/>
-            <w:r>
-              <w:t xml:space="preserve"> and </w:t>
-            </w:r>
-            <w:proofErr w:type="spellStart"/>
-            <w:r>
-              <w:t>documentation</w:t>
-            </w:r>
-            <w:proofErr w:type="spellEnd"/>
-            <w:r>
-              <w:t>.</w:t>
+            <w:pPr>
+              <w:rPr>
+                <w:lang w:val="en-US"/>
+              </w:rPr>
+            </w:pPr>
+            <w:r>
+              <w:rPr>
+                <w:lang w:val="en-US"/>
+              </w:rPr>
+              <w:lastRenderedPageBreak/>
+              <w:t xml:space="preserve">• </w:t>
+            </w:r>
+            <w:r>
+              <w:rPr>
+                <w:lang w:val="en-US"/>
+              </w:rPr>
+              <w:t>Write a comprehensive README.md covering project purpose, installation, and testing steps.</w:t>
+            </w:r>
+          </w:p>
+          <w:p>
+            <w:pPr>
+              <w:rPr>
+                <w:lang w:val="en-US"/>
+              </w:rPr>
+            </w:pPr>
+            <w:r>
+              <w:rPr>
+                <w:lang w:val="en-US"/>
+              </w:rPr>
+              <w:t xml:space="preserve">• </w:t>
+            </w:r>
+            <w:r>
+              <w:rPr>
+                <w:lang w:val="en-US"/>
+              </w:rPr>
+              <w:t>Add examples of test execution outputs for Java and JavaScript.</w:t>
+            </w:r>
+          </w:p>
+          <w:p>
+            <w:pPr>
+              <w:rPr>
+                <w:lang w:val="en-US"/>
+              </w:rPr>
+            </w:pPr>
+            <w:r>
+              <w:rPr>
+                <w:lang w:val="en-US"/>
+              </w:rPr>
+              <w:lastRenderedPageBreak/>
+              <w:t xml:space="preserve">• </w:t>
+            </w:r>
+            <w:r>
+              <w:rPr>
+                <w:lang w:val="en-US"/>
+              </w:rPr>
+              <w:t xml:space="preserve">Integrate Javadoc and </w:t>
+            </w:r>
+            <w:proofErr w:type="spellStart"/>
+            <w:r>
+              <w:rPr>
+                <w:lang w:val="en-US"/>
+              </w:rPr>
+              <w:t>JsDoc</w:t>
+            </w:r>
+            <w:proofErr w:type="spellEnd"/>
+            <w:r>
+              <w:rPr>
+                <w:lang w:val="en-US"/>
+              </w:rPr>
+              <w:t xml:space="preserve"> comments across modules.</w:t>
+            </w:r>
+          </w:p>
+          <w:p>
+            <w:pPr>
+              <w:rPr>
+                <w:lang w:val="en-US"/>
+              </w:rPr>
+            </w:pPr>
+            <w:r>
+              <w:rPr>
+                <w:lang w:val="en-US"/>
+              </w:rPr>
+              <w:t xml:space="preserve">• </w:t>
+            </w:r>
+            <w:r>
+              <w:rPr>
+                <w:lang w:val="en-US"/>
+              </w:rPr>
+              <w:t>C</w:t>
+            </w:r>
+            <w:r>
+              <w:rPr>
+                <w:lang w:val="en-US"/>
+              </w:rPr>
+              <w:t>reate system architecture and flow diagrams explaining module interactions.</w:t>
+            </w:r>
+          </w:p>
+          <w:p>
+            <w:pPr>
+              <w:rPr>
+                <w:lang w:val="en-US"/>
+              </w:rPr>
+            </w:pPr>
+            <w:r>
+              <w:rPr>
+                <w:lang w:val="en-US"/>
+              </w:rPr>
+              <w:t xml:space="preserve">• </w:t>
+            </w:r>
+            <w:r>
+              <w:rPr>
+                <w:lang w:val="en-US"/>
+              </w:rPr>
+              <w:t xml:space="preserve">Review and ensure all documentation </w:t>
+            </w:r>
+            <w:proofErr w:type="gramStart"/>
+            <w:r>
+              <w:rPr>
+                <w:lang w:val="en-US"/>
+              </w:rPr>
+              <w:t>is</w:t>
+            </w:r>
+            <w:proofErr w:type="gramEnd"/>
+            <w:r>
+              <w:rPr>
+                <w:lang w:val="en-US"/>
+              </w:rPr>
+              <w:t xml:space="preserve"> clear, consistent and complete.</w:t>
+            </w:r>
+          </w:p>
+          <w:p>
+            <w:pPr>
+              <w:rPr>
+                <w:lang w:val="en-US"/>
+              </w:rPr>
+            </w:pPr>
+            <w:r>
+              <w:rPr>
+                <w:lang w:val="en-US"/>
+              </w:rPr>
+              <w:t xml:space="preserve">• </w:t>
+            </w:r>
+            <w:r>
+              <w:rPr>
+                <w:lang w:val="en-US"/>
+              </w:rPr>
+              <w:t>Confirm repository permissions for the Digital NAO team.</w:t>
+            </w:r>
+          </w:p>
+          <w:p>
+            <w:pPr>
+              <w:rPr>
+                <w:lang w:val="en-US"/>
+              </w:rPr>
+            </w:pPr>
+            <w:r>
+              <w:rPr>
+                <w:lang w:val="en-US"/>
+              </w:rPr>
+              <w:t xml:space="preserve">• </w:t>
+            </w:r>
+            <w:r>
+              <w:rPr>
+                <w:lang w:val="en-US"/>
+              </w:rPr>
+              <w:t>Store all visual assets in /docs/diagrams/ and screenshots in /evidence/sprint3/.</w:t>
             </w:r>
           </w:p>
           <w:p>
@@ -1081,6 +1406,7 @@
               <w:rPr>
                 <w:lang w:val="en-US"/>
               </w:rPr>
+              <w:lastRenderedPageBreak/>
               <w:t>Final Project</w:t>
             </w:r>
             <w:r>
@@ -1215,7 +1541,6 @@
         <w:rPr>
           <w:lang w:val="en-US"/>
         </w:rPr>
-        <w:lastRenderedPageBreak/>
         <w:t>Table</w:t>
       </w:r>
       <w:r>
@@ -1245,15 +1570,15 @@
         <w:tblLook w:val="04A0" w:firstRow="1" w:lastRow="0" w:firstColumn="1" w:lastColumn="0" w:noHBand="0" w:noVBand="1"/>
       </w:tblPr>
       <w:tblGrid>
-        <w:gridCol w:w="2124"/>
-        <w:gridCol w:w="2900"/>
-        <w:gridCol w:w="1563"/>
-        <w:gridCol w:w="2241"/>
+        <w:gridCol w:w="1702"/>
+        <w:gridCol w:w="2020"/>
+        <w:gridCol w:w="1319"/>
+        <w:gridCol w:w="3787"/>
       </w:tblGrid>
       <w:tr>
         <w:tc>
           <w:tcPr>
-            <w:tcW w:w="2124" w:type="dxa"/>
+            <w:tcW w:w="1702" w:type="dxa"/>
           </w:tcPr>
           <w:p>
             <w:pPr>
@@ -1271,7 +1596,7 @@
         </w:tc>
         <w:tc>
           <w:tcPr>
-            <w:tcW w:w="2900" w:type="dxa"/>
+            <w:tcW w:w="2020" w:type="dxa"/>
           </w:tcPr>
           <w:p>
             <w:pPr>
@@ -1299,7 +1624,7 @@
         </w:tc>
         <w:tc>
           <w:tcPr>
-            <w:tcW w:w="1563" w:type="dxa"/>
+            <w:tcW w:w="1319" w:type="dxa"/>
           </w:tcPr>
           <w:p>
             <w:pPr>
@@ -1319,7 +1644,7 @@
         </w:tc>
         <w:tc>
           <w:tcPr>
-            <w:tcW w:w="2241" w:type="dxa"/>
+            <w:tcW w:w="3787" w:type="dxa"/>
           </w:tcPr>
           <w:p>
             <w:pPr>
@@ -1339,7 +1664,7 @@
       <w:tr>
         <w:tc>
           <w:tcPr>
-            <w:tcW w:w="2124" w:type="dxa"/>
+            <w:tcW w:w="1702" w:type="dxa"/>
             <w:shd w:val="clear" w:color="auto" w:fill="F5FAC8"/>
           </w:tcPr>
           <w:p>
@@ -1348,27 +1673,24 @@
                 <w:lang w:val="en-US"/>
               </w:rPr>
             </w:pPr>
-            <w:r>
-              <w:t xml:space="preserve">Maven </w:t>
+            <w:proofErr w:type="spellStart"/>
+            <w:r>
+              <w:t>JUnit</w:t>
+            </w:r>
+            <w:proofErr w:type="spellEnd"/>
+            <w:r>
+              <w:t xml:space="preserve"> &amp; Maven </w:t>
             </w:r>
             <w:proofErr w:type="spellStart"/>
             <w:r>
               <w:t>Setup</w:t>
             </w:r>
             <w:proofErr w:type="spellEnd"/>
-            <w:r>
-              <w:t xml:space="preserve"> &amp; Repo </w:t>
-            </w:r>
-            <w:proofErr w:type="spellStart"/>
-            <w:r>
-              <w:t>Init</w:t>
-            </w:r>
-            <w:proofErr w:type="spellEnd"/>
-          </w:p>
-        </w:tc>
-        <w:tc>
-          <w:tcPr>
-            <w:tcW w:w="2900" w:type="dxa"/>
+          </w:p>
+        </w:tc>
+        <w:tc>
+          <w:tcPr>
+            <w:tcW w:w="2020" w:type="dxa"/>
             <w:shd w:val="clear" w:color="auto" w:fill="F5FAC8"/>
           </w:tcPr>
           <w:p>
@@ -1381,14 +1703,14 @@
               <w:rPr>
                 <w:lang w:val="en-US"/>
               </w:rPr>
-              <w:t xml:space="preserve">1. Create project structure and </w:t>
-            </w:r>
-            <w:proofErr w:type="spellStart"/>
-            <w:r>
-              <w:rPr>
-                <w:lang w:val="en-US"/>
-              </w:rPr>
-              <w:t>entrypoint</w:t>
+              <w:t xml:space="preserve">1) Add JUnit 5, Mockito, and </w:t>
+            </w:r>
+            <w:proofErr w:type="spellStart"/>
+            <w:r>
+              <w:rPr>
+                <w:lang w:val="en-US"/>
+              </w:rPr>
+              <w:t>JaCoCo</w:t>
             </w:r>
             <w:proofErr w:type="spellEnd"/>
             <w:r>
@@ -1396,20 +1718,20 @@
                 <w:lang w:val="en-US"/>
               </w:rPr>
               <w:br/>
-              <w:t>2. Add necessary Spark dependencies</w:t>
+              <w:t>2) Configure coverage threshold (90%)</w:t>
             </w:r>
             <w:r>
               <w:rPr>
                 <w:lang w:val="en-US"/>
               </w:rPr>
               <w:br/>
-              <w:t>3. Configure build and base server</w:t>
-            </w:r>
-          </w:p>
-        </w:tc>
-        <w:tc>
-          <w:tcPr>
-            <w:tcW w:w="1563" w:type="dxa"/>
+              <w:t>3) Verify IDE integration and build success</w:t>
+            </w:r>
+          </w:p>
+        </w:tc>
+        <w:tc>
+          <w:tcPr>
+            <w:tcW w:w="1319" w:type="dxa"/>
             <w:shd w:val="clear" w:color="auto" w:fill="F5FAC8"/>
           </w:tcPr>
           <w:p>
@@ -1420,54 +1742,70 @@
         </w:tc>
         <w:tc>
           <w:tcPr>
-            <w:tcW w:w="2241" w:type="dxa"/>
+            <w:tcW w:w="3787" w:type="dxa"/>
             <w:shd w:val="clear" w:color="auto" w:fill="F5FAC8"/>
           </w:tcPr>
           <w:p>
             <w:r>
-              <w:t xml:space="preserve">Repo + pom.xml + base </w:t>
-            </w:r>
-            <w:proofErr w:type="gramStart"/>
-            <w:r>
-              <w:t>server</w:t>
-            </w:r>
-            <w:proofErr w:type="gramEnd"/>
+              <w:t xml:space="preserve">pom.xml, </w:t>
+            </w:r>
+            <w:proofErr w:type="spellStart"/>
+            <w:r>
+              <w:t>jacoco</w:t>
+            </w:r>
+            <w:proofErr w:type="spellEnd"/>
+            <w:r>
+              <w:t xml:space="preserve"> </w:t>
+            </w:r>
+            <w:proofErr w:type="spellStart"/>
+            <w:r>
+              <w:t>config</w:t>
+            </w:r>
+            <w:proofErr w:type="spellEnd"/>
+            <w:r>
+              <w:t xml:space="preserve">, </w:t>
+            </w:r>
+            <w:proofErr w:type="spellStart"/>
+            <w:r>
+              <w:t>verified</w:t>
+            </w:r>
+            <w:proofErr w:type="spellEnd"/>
+            <w:r>
+              <w:t xml:space="preserve"> </w:t>
+            </w:r>
+            <w:proofErr w:type="spellStart"/>
+            <w:r>
+              <w:t>environment</w:t>
+            </w:r>
+            <w:proofErr w:type="spellEnd"/>
           </w:p>
         </w:tc>
       </w:tr>
       <w:tr>
         <w:tc>
           <w:tcPr>
-            <w:tcW w:w="2124" w:type="dxa"/>
+            <w:tcW w:w="1702" w:type="dxa"/>
             <w:shd w:val="clear" w:color="auto" w:fill="F5FAC8"/>
           </w:tcPr>
           <w:p>
             <w:proofErr w:type="spellStart"/>
             <w:r>
-              <w:t>User</w:t>
-            </w:r>
-            <w:proofErr w:type="spellEnd"/>
-            <w:r>
-              <w:t xml:space="preserve"> </w:t>
-            </w:r>
-            <w:proofErr w:type="spellStart"/>
-            <w:r>
-              <w:t>Model</w:t>
-            </w:r>
-            <w:proofErr w:type="spellEnd"/>
-            <w:r>
-              <w:t xml:space="preserve"> &amp; </w:t>
-            </w:r>
-            <w:proofErr w:type="spellStart"/>
-            <w:r>
-              <w:t>Repository</w:t>
-            </w:r>
-            <w:proofErr w:type="spellEnd"/>
-          </w:p>
-        </w:tc>
-        <w:tc>
-          <w:tcPr>
-            <w:tcW w:w="2900" w:type="dxa"/>
+              <w:t>Reservation</w:t>
+            </w:r>
+            <w:proofErr w:type="spellEnd"/>
+            <w:r>
+              <w:t xml:space="preserve"> Test Data </w:t>
+            </w:r>
+            <w:proofErr w:type="spellStart"/>
+            <w:r>
+              <w:t>Setup</w:t>
+            </w:r>
+            <w:proofErr w:type="spellEnd"/>
+          </w:p>
+        </w:tc>
+        <w:tc>
+          <w:tcPr>
+            <w:tcW w:w="2020" w:type="dxa"/>
             <w:shd w:val="clear" w:color="auto" w:fill="F5FAC8"/>
           </w:tcPr>
           <w:p>
@@ -1480,27 +1818,41 @@
               <w:rPr>
                 <w:lang w:val="en-US"/>
               </w:rPr>
-              <w:t>1. Define User model (id/email/name)</w:t>
+              <w:t>1) Create mock objects for Reservation, Room, and Customer</w:t>
             </w:r>
             <w:r>
               <w:rPr>
                 <w:lang w:val="en-US"/>
               </w:rPr>
               <w:br/>
-              <w:t>2. Create in-memory repository</w:t>
+              <w:t xml:space="preserve">2) Implement </w:t>
+            </w:r>
+            <w:proofErr w:type="spellStart"/>
+            <w:r>
+              <w:rPr>
+                <w:lang w:val="en-US"/>
+              </w:rPr>
+              <w:t>TestDataBuilder</w:t>
+            </w:r>
+            <w:proofErr w:type="spellEnd"/>
+            <w:r>
+              <w:rPr>
+                <w:lang w:val="en-US"/>
+              </w:rPr>
+              <w:t xml:space="preserve"> utilities</w:t>
             </w:r>
             <w:r>
               <w:rPr>
                 <w:lang w:val="en-US"/>
               </w:rPr>
               <w:br/>
-              <w:t>3. Implement basic validations</w:t>
-            </w:r>
-          </w:p>
-        </w:tc>
-        <w:tc>
-          <w:tcPr>
-            <w:tcW w:w="1563" w:type="dxa"/>
+              <w:t>3) Define reusable constants</w:t>
+            </w:r>
+          </w:p>
+        </w:tc>
+        <w:tc>
+          <w:tcPr>
+            <w:tcW w:w="1319" w:type="dxa"/>
             <w:shd w:val="clear" w:color="auto" w:fill="F5FAC8"/>
           </w:tcPr>
           <w:p>
@@ -1511,7 +1863,7 @@
         </w:tc>
         <w:tc>
           <w:tcPr>
-            <w:tcW w:w="2241" w:type="dxa"/>
+            <w:tcW w:w="3787" w:type="dxa"/>
             <w:shd w:val="clear" w:color="auto" w:fill="F5FAC8"/>
           </w:tcPr>
           <w:p>
@@ -1521,37 +1873,21 @@
               </w:rPr>
             </w:pPr>
             <w:r>
-              <w:t xml:space="preserve">User.java + </w:t>
-            </w:r>
-            <w:proofErr w:type="spellStart"/>
-            <w:r>
-              <w:t>Repository</w:t>
-            </w:r>
-            <w:proofErr w:type="spellEnd"/>
-            <w:r>
-              <w:t xml:space="preserve"> </w:t>
-            </w:r>
-            <w:proofErr w:type="spellStart"/>
-            <w:r>
-              <w:t>class</w:t>
-            </w:r>
-            <w:proofErr w:type="spellEnd"/>
+              <w:t>ReservationTestData.java, TestUtils.java</w:t>
+            </w:r>
           </w:p>
         </w:tc>
       </w:tr>
       <w:tr>
         <w:tc>
           <w:tcPr>
-            <w:tcW w:w="2124" w:type="dxa"/>
+            <w:tcW w:w="1702" w:type="dxa"/>
             <w:shd w:val="clear" w:color="auto" w:fill="F5FAC8"/>
           </w:tcPr>
           <w:p>
-            <w:r>
-              <w:t xml:space="preserve">CRUD </w:t>
-            </w:r>
-            <w:proofErr w:type="spellStart"/>
-            <w:r>
-              <w:t>Routes</w:t>
+            <w:proofErr w:type="spellStart"/>
+            <w:r>
+              <w:t>Create</w:t>
             </w:r>
             <w:proofErr w:type="spellEnd"/>
             <w:r>
@@ -1559,7 +1895,7 @@
             </w:r>
             <w:proofErr w:type="spellStart"/>
             <w:r>
-              <w:t>for</w:t>
+              <w:t>Reservation</w:t>
             </w:r>
             <w:proofErr w:type="spellEnd"/>
             <w:r>
@@ -1567,14 +1903,14 @@
             </w:r>
             <w:proofErr w:type="spellStart"/>
             <w:r>
-              <w:t>Users</w:t>
-            </w:r>
-            <w:proofErr w:type="spellEnd"/>
-          </w:p>
-        </w:tc>
-        <w:tc>
-          <w:tcPr>
-            <w:tcW w:w="2900" w:type="dxa"/>
+              <w:t>Tests</w:t>
+            </w:r>
+            <w:proofErr w:type="spellEnd"/>
+          </w:p>
+        </w:tc>
+        <w:tc>
+          <w:tcPr>
+            <w:tcW w:w="2020" w:type="dxa"/>
             <w:shd w:val="clear" w:color="auto" w:fill="F5FAC8"/>
           </w:tcPr>
           <w:p>
@@ -1587,54 +1923,46 @@
               <w:rPr>
                 <w:lang w:val="en-US"/>
               </w:rPr>
-              <w:t>1. Create user controller</w:t>
+              <w:t>1) Test valid reservation creation</w:t>
             </w:r>
             <w:r>
               <w:rPr>
                 <w:lang w:val="en-US"/>
               </w:rPr>
               <w:br/>
-              <w:t>2. Map CRUD endpoints</w:t>
+              <w:t xml:space="preserve">2) Validate </w:t>
+            </w:r>
+            <w:r>
+              <w:rPr>
+                <w:lang w:val="en-US"/>
+              </w:rPr>
+              <w:lastRenderedPageBreak/>
+              <w:t>repository persistence</w:t>
             </w:r>
             <w:r>
               <w:rPr>
                 <w:lang w:val="en-US"/>
               </w:rPr>
               <w:br/>
-              <w:t xml:space="preserve">3. </w:t>
-            </w:r>
-            <w:r>
-              <w:t xml:space="preserve">JSON responses </w:t>
-            </w:r>
-            <w:proofErr w:type="spellStart"/>
-            <w:r>
-              <w:t>using</w:t>
-            </w:r>
-            <w:proofErr w:type="spellEnd"/>
-            <w:r>
-              <w:t xml:space="preserve"> </w:t>
-            </w:r>
-            <w:proofErr w:type="spellStart"/>
-            <w:r>
-              <w:t>Gson</w:t>
-            </w:r>
-            <w:proofErr w:type="spellEnd"/>
-          </w:p>
-        </w:tc>
-        <w:tc>
-          <w:tcPr>
-            <w:tcW w:w="1563" w:type="dxa"/>
+              <w:t>3) Assert generated IDs and timestamps</w:t>
+            </w:r>
+          </w:p>
+        </w:tc>
+        <w:tc>
+          <w:tcPr>
+            <w:tcW w:w="1319" w:type="dxa"/>
             <w:shd w:val="clear" w:color="auto" w:fill="F5FAC8"/>
           </w:tcPr>
           <w:p>
             <w:r>
-              <w:t>5h</w:t>
-            </w:r>
-          </w:p>
-        </w:tc>
-        <w:tc>
-          <w:tcPr>
-            <w:tcW w:w="2241" w:type="dxa"/>
+              <w:lastRenderedPageBreak/>
+              <w:t>3h</w:t>
+            </w:r>
+          </w:p>
+        </w:tc>
+        <w:tc>
+          <w:tcPr>
+            <w:tcW w:w="3787" w:type="dxa"/>
             <w:shd w:val="clear" w:color="auto" w:fill="F5FAC8"/>
           </w:tcPr>
           <w:p>
@@ -1643,50 +1971,50 @@
                 <w:lang w:val="en-US"/>
               </w:rPr>
             </w:pPr>
-            <w:r>
-              <w:t xml:space="preserve">CRUD </w:t>
-            </w:r>
-            <w:proofErr w:type="spellStart"/>
-            <w:r>
-              <w:t>endpoints</w:t>
-            </w:r>
-            <w:proofErr w:type="spellEnd"/>
-            <w:r>
-              <w:t xml:space="preserve"> </w:t>
-            </w:r>
-            <w:proofErr w:type="spellStart"/>
-            <w:r>
-              <w:t>implemented</w:t>
-            </w:r>
-            <w:proofErr w:type="spellEnd"/>
+            <w:proofErr w:type="spellStart"/>
+            <w:r>
+              <w:t>ReservationServiceTest#create_</w:t>
+            </w:r>
+            <w:proofErr w:type="gramStart"/>
+            <w:r>
+              <w:t>ok</w:t>
+            </w:r>
+            <w:proofErr w:type="spellEnd"/>
+            <w:r>
+              <w:t>(</w:t>
+            </w:r>
+            <w:proofErr w:type="gramEnd"/>
+            <w:r>
+              <w:t>)</w:t>
+            </w:r>
           </w:p>
         </w:tc>
       </w:tr>
       <w:tr>
         <w:tc>
           <w:tcPr>
-            <w:tcW w:w="2124" w:type="dxa"/>
+            <w:tcW w:w="1702" w:type="dxa"/>
             <w:shd w:val="clear" w:color="auto" w:fill="F5FAC8"/>
           </w:tcPr>
           <w:p>
             <w:proofErr w:type="spellStart"/>
             <w:r>
-              <w:t>Logging</w:t>
-            </w:r>
-            <w:proofErr w:type="spellEnd"/>
-            <w:r>
-              <w:t xml:space="preserve"> </w:t>
-            </w:r>
-            <w:proofErr w:type="spellStart"/>
-            <w:r>
-              <w:t>Strategy</w:t>
-            </w:r>
-            <w:proofErr w:type="spellEnd"/>
-          </w:p>
-        </w:tc>
-        <w:tc>
-          <w:tcPr>
-            <w:tcW w:w="2900" w:type="dxa"/>
+              <w:t>Validation</w:t>
+            </w:r>
+            <w:proofErr w:type="spellEnd"/>
+            <w:r>
+              <w:t xml:space="preserve"> &amp; Negative </w:t>
+            </w:r>
+            <w:proofErr w:type="spellStart"/>
+            <w:r>
+              <w:t>Tests</w:t>
+            </w:r>
+            <w:proofErr w:type="spellEnd"/>
+          </w:p>
+        </w:tc>
+        <w:tc>
+          <w:tcPr>
+            <w:tcW w:w="2020" w:type="dxa"/>
             <w:shd w:val="clear" w:color="auto" w:fill="F5FAC8"/>
           </w:tcPr>
           <w:p>
@@ -1699,62 +2027,38 @@
               <w:rPr>
                 <w:lang w:val="en-US"/>
               </w:rPr>
-              <w:t>1. Configure logback.xml</w:t>
+              <w:t>1) Test invalid inputs (past date, overlapping, null fields)</w:t>
             </w:r>
             <w:r>
               <w:rPr>
                 <w:lang w:val="en-US"/>
               </w:rPr>
               <w:br/>
-              <w:t>2. Log requests</w:t>
+              <w:t>2) Assert thrown exceptions</w:t>
             </w:r>
             <w:r>
               <w:rPr>
                 <w:lang w:val="en-US"/>
               </w:rPr>
               <w:br/>
-              <w:t xml:space="preserve">3. </w:t>
-            </w:r>
-            <w:r>
-              <w:t xml:space="preserve">Log </w:t>
-            </w:r>
-            <w:proofErr w:type="spellStart"/>
-            <w:r>
-              <w:t>handled</w:t>
-            </w:r>
-            <w:proofErr w:type="spellEnd"/>
-            <w:r>
-              <w:t>/</w:t>
-            </w:r>
-            <w:proofErr w:type="spellStart"/>
-            <w:r>
-              <w:t>unhandled</w:t>
-            </w:r>
-            <w:proofErr w:type="spellEnd"/>
-            <w:r>
-              <w:t xml:space="preserve"> </w:t>
-            </w:r>
-            <w:proofErr w:type="spellStart"/>
-            <w:r>
-              <w:t>exceptions</w:t>
-            </w:r>
-            <w:proofErr w:type="spellEnd"/>
-          </w:p>
-        </w:tc>
-        <w:tc>
-          <w:tcPr>
-            <w:tcW w:w="1563" w:type="dxa"/>
+              <w:t>3) Check business rule enforcement</w:t>
+            </w:r>
+          </w:p>
+        </w:tc>
+        <w:tc>
+          <w:tcPr>
+            <w:tcW w:w="1319" w:type="dxa"/>
             <w:shd w:val="clear" w:color="auto" w:fill="F5FAC8"/>
           </w:tcPr>
           <w:p>
             <w:r>
-              <w:t>1.5h</w:t>
-            </w:r>
-          </w:p>
-        </w:tc>
-        <w:tc>
-          <w:tcPr>
-            <w:tcW w:w="2241" w:type="dxa"/>
+              <w:t>4h</w:t>
+            </w:r>
+          </w:p>
+        </w:tc>
+        <w:tc>
+          <w:tcPr>
+            <w:tcW w:w="3787" w:type="dxa"/>
             <w:shd w:val="clear" w:color="auto" w:fill="F5FAC8"/>
           </w:tcPr>
           <w:p>
@@ -1763,8 +2067,13 @@
                 <w:lang w:val="en-US"/>
               </w:rPr>
             </w:pPr>
-            <w:r>
-              <w:t>logback.xml</w:t>
+            <w:proofErr w:type="spellStart"/>
+            <w:r>
+              <w:t>ReservationServiceTest#validation</w:t>
+            </w:r>
+            <w:proofErr w:type="spellEnd"/>
+            <w:r>
+              <w:t>_*()</w:t>
             </w:r>
           </w:p>
         </w:tc>
@@ -1772,23 +2081,36 @@
       <w:tr>
         <w:tc>
           <w:tcPr>
-            <w:tcW w:w="2124" w:type="dxa"/>
+            <w:tcW w:w="1702" w:type="dxa"/>
             <w:shd w:val="clear" w:color="auto" w:fill="F5FAC8"/>
           </w:tcPr>
           <w:p>
             <w:proofErr w:type="spellStart"/>
             <w:r>
-              <w:t>Decision</w:t>
-            </w:r>
-            <w:proofErr w:type="spellEnd"/>
-            <w:r>
-              <w:t xml:space="preserve"> Log</w:t>
-            </w:r>
-          </w:p>
-        </w:tc>
-        <w:tc>
-          <w:tcPr>
-            <w:tcW w:w="2900" w:type="dxa"/>
+              <w:t>Edit</w:t>
+            </w:r>
+            <w:proofErr w:type="spellEnd"/>
+            <w:r>
+              <w:t xml:space="preserve"> </w:t>
+            </w:r>
+            <w:proofErr w:type="spellStart"/>
+            <w:r>
+              <w:t>Reservation</w:t>
+            </w:r>
+            <w:proofErr w:type="spellEnd"/>
+            <w:r>
+              <w:t xml:space="preserve"> </w:t>
+            </w:r>
+            <w:proofErr w:type="spellStart"/>
+            <w:r>
+              <w:t>Tests</w:t>
+            </w:r>
+            <w:proofErr w:type="spellEnd"/>
+          </w:p>
+        </w:tc>
+        <w:tc>
+          <w:tcPr>
+            <w:tcW w:w="2020" w:type="dxa"/>
             <w:shd w:val="clear" w:color="auto" w:fill="F5FAC8"/>
           </w:tcPr>
           <w:p>
@@ -1801,51 +2123,38 @@
               <w:rPr>
                 <w:lang w:val="en-US"/>
               </w:rPr>
-              <w:t>1. Create decision log</w:t>
+              <w:t>1) Simulate reservation modification</w:t>
             </w:r>
             <w:r>
               <w:rPr>
                 <w:lang w:val="en-US"/>
               </w:rPr>
               <w:br/>
-              <w:t>2. Document changes</w:t>
+              <w:t>2) Validate updated data</w:t>
             </w:r>
             <w:r>
               <w:rPr>
                 <w:lang w:val="en-US"/>
               </w:rPr>
               <w:br/>
-              <w:t xml:space="preserve">3. </w:t>
-            </w:r>
-            <w:proofErr w:type="spellStart"/>
-            <w:r>
-              <w:t>Update</w:t>
-            </w:r>
-            <w:proofErr w:type="spellEnd"/>
-            <w:r>
-              <w:t xml:space="preserve"> </w:t>
-            </w:r>
-            <w:proofErr w:type="spellStart"/>
-            <w:r>
-              <w:t>regularly</w:t>
-            </w:r>
-            <w:proofErr w:type="spellEnd"/>
-          </w:p>
-        </w:tc>
-        <w:tc>
-          <w:tcPr>
-            <w:tcW w:w="1563" w:type="dxa"/>
+              <w:t>3) Ensure restricted edits on canceled reservations</w:t>
+            </w:r>
+          </w:p>
+        </w:tc>
+        <w:tc>
+          <w:tcPr>
+            <w:tcW w:w="1319" w:type="dxa"/>
             <w:shd w:val="clear" w:color="auto" w:fill="F5FAC8"/>
           </w:tcPr>
           <w:p>
             <w:r>
-              <w:t>1h</w:t>
-            </w:r>
-          </w:p>
-        </w:tc>
-        <w:tc>
-          <w:tcPr>
-            <w:tcW w:w="2241" w:type="dxa"/>
+              <w:t>3h</w:t>
+            </w:r>
+          </w:p>
+        </w:tc>
+        <w:tc>
+          <w:tcPr>
+            <w:tcW w:w="3787" w:type="dxa"/>
             <w:shd w:val="clear" w:color="auto" w:fill="F5FAC8"/>
           </w:tcPr>
           <w:p>
@@ -1854,8 +2163,13 @@
                 <w:lang w:val="en-US"/>
               </w:rPr>
             </w:pPr>
-            <w:r>
-              <w:t>decision-log.md</w:t>
+            <w:proofErr w:type="spellStart"/>
+            <w:r>
+              <w:t>ReservationServiceTest#edit</w:t>
+            </w:r>
+            <w:proofErr w:type="spellEnd"/>
+            <w:r>
+              <w:t>_*()</w:t>
             </w:r>
           </w:p>
         </w:tc>
@@ -1863,7 +2177,7 @@
       <w:tr>
         <w:tc>
           <w:tcPr>
-            <w:tcW w:w="2124" w:type="dxa"/>
+            <w:tcW w:w="1702" w:type="dxa"/>
             <w:shd w:val="clear" w:color="auto" w:fill="D9F2D0" w:themeFill="accent6" w:themeFillTint="33"/>
           </w:tcPr>
           <w:p>
@@ -1872,9 +2186,12 @@
                 <w:lang w:val="en-US"/>
               </w:rPr>
             </w:pPr>
-            <w:proofErr w:type="spellStart"/>
-            <w:r>
-              <w:t>Exception</w:t>
+            <w:r>
+              <w:t xml:space="preserve">Cancel </w:t>
+            </w:r>
+            <w:proofErr w:type="spellStart"/>
+            <w:r>
+              <w:t>Reservation</w:t>
             </w:r>
             <w:proofErr w:type="spellEnd"/>
             <w:r>
@@ -1882,22 +2199,14 @@
             </w:r>
             <w:proofErr w:type="spellStart"/>
             <w:r>
-              <w:t>Handling</w:t>
-            </w:r>
-            <w:proofErr w:type="spellEnd"/>
-            <w:r>
-              <w:t xml:space="preserve"> </w:t>
-            </w:r>
-            <w:proofErr w:type="spellStart"/>
-            <w:r>
-              <w:t>System</w:t>
-            </w:r>
-            <w:proofErr w:type="spellEnd"/>
-          </w:p>
-        </w:tc>
-        <w:tc>
-          <w:tcPr>
-            <w:tcW w:w="2900" w:type="dxa"/>
+              <w:t>Tests</w:t>
+            </w:r>
+            <w:proofErr w:type="spellEnd"/>
+          </w:p>
+        </w:tc>
+        <w:tc>
+          <w:tcPr>
+            <w:tcW w:w="2020" w:type="dxa"/>
             <w:shd w:val="clear" w:color="auto" w:fill="D9F2D0" w:themeFill="accent6" w:themeFillTint="33"/>
           </w:tcPr>
           <w:p>
@@ -1910,38 +2219,38 @@
               <w:rPr>
                 <w:lang w:val="en-US"/>
               </w:rPr>
-              <w:t>1. Custom exceptions</w:t>
+              <w:t>1) Simulate valid cancellation flow</w:t>
             </w:r>
             <w:r>
               <w:rPr>
                 <w:lang w:val="en-US"/>
               </w:rPr>
               <w:br/>
-              <w:t>2. Global handler</w:t>
+              <w:t>2) Test late cancellation penalties</w:t>
             </w:r>
             <w:r>
               <w:rPr>
                 <w:lang w:val="en-US"/>
               </w:rPr>
               <w:br/>
-              <w:t>3. JSON error format</w:t>
-            </w:r>
-          </w:p>
-        </w:tc>
-        <w:tc>
-          <w:tcPr>
-            <w:tcW w:w="1563" w:type="dxa"/>
+              <w:t>3) Verify idempotent operations</w:t>
+            </w:r>
+          </w:p>
+        </w:tc>
+        <w:tc>
+          <w:tcPr>
+            <w:tcW w:w="1319" w:type="dxa"/>
             <w:shd w:val="clear" w:color="auto" w:fill="D9F2D0" w:themeFill="accent6" w:themeFillTint="33"/>
           </w:tcPr>
           <w:p>
             <w:r>
-              <w:t>4h</w:t>
-            </w:r>
-          </w:p>
-        </w:tc>
-        <w:tc>
-          <w:tcPr>
-            <w:tcW w:w="2241" w:type="dxa"/>
+              <w:t>3h</w:t>
+            </w:r>
+          </w:p>
+        </w:tc>
+        <w:tc>
+          <w:tcPr>
+            <w:tcW w:w="3787" w:type="dxa"/>
             <w:shd w:val="clear" w:color="auto" w:fill="D9F2D0" w:themeFill="accent6" w:themeFillTint="33"/>
           </w:tcPr>
           <w:p>
@@ -1952,11 +2261,11 @@
             </w:pPr>
             <w:proofErr w:type="spellStart"/>
             <w:r>
-              <w:t>Exception</w:t>
-            </w:r>
-            <w:proofErr w:type="spellEnd"/>
-            <w:r>
-              <w:t xml:space="preserve"> middleware</w:t>
+              <w:t>ReservationServiceTest#cancel</w:t>
+            </w:r>
+            <w:proofErr w:type="spellEnd"/>
+            <w:r>
+              <w:t>_*()</w:t>
             </w:r>
           </w:p>
         </w:tc>
@@ -1964,7 +2273,7 @@
       <w:tr>
         <w:tc>
           <w:tcPr>
-            <w:tcW w:w="2124" w:type="dxa"/>
+            <w:tcW w:w="1702" w:type="dxa"/>
             <w:shd w:val="clear" w:color="auto" w:fill="D9F2D0" w:themeFill="accent6" w:themeFillTint="33"/>
           </w:tcPr>
           <w:p>
@@ -1973,27 +2282,24 @@
                 <w:lang w:val="en-US"/>
               </w:rPr>
             </w:pPr>
-            <w:r>
-              <w:t xml:space="preserve">UI </w:t>
-            </w:r>
-            <w:proofErr w:type="spellStart"/>
-            <w:r>
-              <w:t>Templates</w:t>
-            </w:r>
-            <w:proofErr w:type="spellEnd"/>
-            <w:r>
-              <w:t xml:space="preserve"> </w:t>
-            </w:r>
-            <w:proofErr w:type="spellStart"/>
-            <w:r>
-              <w:t>Development</w:t>
-            </w:r>
-            <w:proofErr w:type="spellEnd"/>
-          </w:p>
-        </w:tc>
-        <w:tc>
-          <w:tcPr>
-            <w:tcW w:w="2900" w:type="dxa"/>
+            <w:proofErr w:type="spellStart"/>
+            <w:r>
+              <w:t>Exception</w:t>
+            </w:r>
+            <w:proofErr w:type="spellEnd"/>
+            <w:r>
+              <w:t xml:space="preserve"> &amp; Edge Case </w:t>
+            </w:r>
+            <w:proofErr w:type="spellStart"/>
+            <w:r>
+              <w:t>Handling</w:t>
+            </w:r>
+            <w:proofErr w:type="spellEnd"/>
+          </w:p>
+        </w:tc>
+        <w:tc>
+          <w:tcPr>
+            <w:tcW w:w="2020" w:type="dxa"/>
             <w:shd w:val="clear" w:color="auto" w:fill="D9F2D0" w:themeFill="accent6" w:themeFillTint="33"/>
           </w:tcPr>
           <w:p>
@@ -2006,46 +2312,38 @@
               <w:rPr>
                 <w:lang w:val="en-US"/>
               </w:rPr>
-              <w:t>1. HTML templates</w:t>
+              <w:t>1) Mock repository errors</w:t>
             </w:r>
             <w:r>
               <w:rPr>
                 <w:lang w:val="en-US"/>
               </w:rPr>
               <w:br/>
-              <w:t>2. Views for users</w:t>
+              <w:t>2) Simulate unhandled exceptions</w:t>
             </w:r>
             <w:r>
               <w:rPr>
                 <w:lang w:val="en-US"/>
               </w:rPr>
               <w:br/>
-              <w:t xml:space="preserve">3. </w:t>
-            </w:r>
-            <w:proofErr w:type="spellStart"/>
-            <w:r>
-              <w:t>Integrate</w:t>
-            </w:r>
-            <w:proofErr w:type="spellEnd"/>
-            <w:r>
-              <w:t xml:space="preserve"> data</w:t>
-            </w:r>
-          </w:p>
-        </w:tc>
-        <w:tc>
-          <w:tcPr>
-            <w:tcW w:w="1563" w:type="dxa"/>
+              <w:t>3) Confirm proper wrapping</w:t>
+            </w:r>
+          </w:p>
+        </w:tc>
+        <w:tc>
+          <w:tcPr>
+            <w:tcW w:w="1319" w:type="dxa"/>
             <w:shd w:val="clear" w:color="auto" w:fill="D9F2D0" w:themeFill="accent6" w:themeFillTint="33"/>
           </w:tcPr>
           <w:p>
             <w:r>
-              <w:t>4h</w:t>
-            </w:r>
-          </w:p>
-        </w:tc>
-        <w:tc>
-          <w:tcPr>
-            <w:tcW w:w="2241" w:type="dxa"/>
+              <w:t>2h</w:t>
+            </w:r>
+          </w:p>
+        </w:tc>
+        <w:tc>
+          <w:tcPr>
+            <w:tcW w:w="3787" w:type="dxa"/>
             <w:shd w:val="clear" w:color="auto" w:fill="D9F2D0" w:themeFill="accent6" w:themeFillTint="33"/>
           </w:tcPr>
           <w:p>
@@ -2055,20 +2353,15 @@
               </w:rPr>
             </w:pPr>
             <w:r>
-              <w:t xml:space="preserve">UI </w:t>
-            </w:r>
-            <w:proofErr w:type="spellStart"/>
-            <w:r>
-              <w:t>templates</w:t>
-            </w:r>
-            <w:proofErr w:type="spellEnd"/>
+              <w:t>ReservationExceptionTest.java</w:t>
+            </w:r>
           </w:p>
         </w:tc>
       </w:tr>
       <w:tr>
         <w:tc>
           <w:tcPr>
-            <w:tcW w:w="2124" w:type="dxa"/>
+            <w:tcW w:w="1702" w:type="dxa"/>
             <w:shd w:val="clear" w:color="auto" w:fill="D9F2D0" w:themeFill="accent6" w:themeFillTint="33"/>
           </w:tcPr>
           <w:p>
@@ -2079,22 +2372,30 @@
             </w:pPr>
             <w:proofErr w:type="spellStart"/>
             <w:r>
-              <w:t>Offer</w:t>
-            </w:r>
-            <w:proofErr w:type="spellEnd"/>
-            <w:r>
-              <w:t xml:space="preserve"> Management </w:t>
-            </w:r>
-            <w:proofErr w:type="spellStart"/>
-            <w:r>
-              <w:t>Form</w:t>
-            </w:r>
-            <w:proofErr w:type="spellEnd"/>
-          </w:p>
-        </w:tc>
-        <w:tc>
-          <w:tcPr>
-            <w:tcW w:w="2900" w:type="dxa"/>
+              <w:t>Coverage</w:t>
+            </w:r>
+            <w:proofErr w:type="spellEnd"/>
+            <w:r>
+              <w:t xml:space="preserve"> </w:t>
+            </w:r>
+            <w:proofErr w:type="spellStart"/>
+            <w:r>
+              <w:t>Validation</w:t>
+            </w:r>
+            <w:proofErr w:type="spellEnd"/>
+            <w:r>
+              <w:t xml:space="preserve"> &amp; </w:t>
+            </w:r>
+            <w:proofErr w:type="spellStart"/>
+            <w:r>
+              <w:t>Fixes</w:t>
+            </w:r>
+            <w:proofErr w:type="spellEnd"/>
+          </w:p>
+        </w:tc>
+        <w:tc>
+          <w:tcPr>
+            <w:tcW w:w="2020" w:type="dxa"/>
             <w:shd w:val="clear" w:color="auto" w:fill="D9F2D0" w:themeFill="accent6" w:themeFillTint="33"/>
           </w:tcPr>
           <w:p>
@@ -2107,38 +2408,52 @@
               <w:rPr>
                 <w:lang w:val="en-US"/>
               </w:rPr>
-              <w:t>1. Form creation</w:t>
+              <w:t xml:space="preserve">1) Run </w:t>
+            </w:r>
+            <w:proofErr w:type="spellStart"/>
+            <w:r>
+              <w:rPr>
+                <w:lang w:val="en-US"/>
+              </w:rPr>
+              <w:t>JaCoCo</w:t>
+            </w:r>
+            <w:proofErr w:type="spellEnd"/>
+            <w:r>
+              <w:rPr>
+                <w:lang w:val="en-US"/>
+              </w:rPr>
+              <w:t xml:space="preserve"> coverage report</w:t>
             </w:r>
             <w:r>
               <w:rPr>
                 <w:lang w:val="en-US"/>
               </w:rPr>
               <w:br/>
-              <w:t>2. Validate payload</w:t>
+              <w:t>2) Identify missing branches</w:t>
             </w:r>
             <w:r>
               <w:rPr>
                 <w:lang w:val="en-US"/>
               </w:rPr>
               <w:br/>
-              <w:t>3. Save + notify user</w:t>
-            </w:r>
-          </w:p>
-        </w:tc>
-        <w:tc>
-          <w:tcPr>
-            <w:tcW w:w="1563" w:type="dxa"/>
+              <w:t>3) Add tests or refactor code</w:t>
+            </w:r>
+          </w:p>
+        </w:tc>
+        <w:tc>
+          <w:tcPr>
+            <w:tcW w:w="1319" w:type="dxa"/>
             <w:shd w:val="clear" w:color="auto" w:fill="D9F2D0" w:themeFill="accent6" w:themeFillTint="33"/>
           </w:tcPr>
           <w:p>
             <w:r>
-              <w:t>3h</w:t>
-            </w:r>
-          </w:p>
-        </w:tc>
-        <w:tc>
-          <w:tcPr>
-            <w:tcW w:w="2241" w:type="dxa"/>
+              <w:t>2h</w:t>
+            </w:r>
+          </w:p>
+        </w:tc>
+        <w:tc>
+          <w:tcPr>
+            <w:tcW w:w="3787" w:type="dxa"/>
             <w:shd w:val="clear" w:color="auto" w:fill="D9F2D0" w:themeFill="accent6" w:themeFillTint="33"/>
           </w:tcPr>
           <w:p>
@@ -2147,16 +2462,34 @@
                 <w:lang w:val="en-US"/>
               </w:rPr>
             </w:pPr>
-            <w:r>
-              <w:t>offer.html</w:t>
-            </w:r>
+            <w:proofErr w:type="spellStart"/>
+            <w:r>
+              <w:t>Coverage</w:t>
+            </w:r>
+            <w:proofErr w:type="spellEnd"/>
+            <w:r>
+              <w:t xml:space="preserve"> ≥ 90%, </w:t>
+            </w:r>
+            <w:proofErr w:type="spellStart"/>
+            <w:r>
+              <w:t>updated</w:t>
+            </w:r>
+            <w:proofErr w:type="spellEnd"/>
+            <w:r>
+              <w:t xml:space="preserve"> </w:t>
+            </w:r>
+            <w:proofErr w:type="spellStart"/>
+            <w:r>
+              <w:t>report</w:t>
+            </w:r>
+            <w:proofErr w:type="spellEnd"/>
           </w:p>
         </w:tc>
       </w:tr>
       <w:tr>
         <w:tc>
           <w:tcPr>
-            <w:tcW w:w="2124" w:type="dxa"/>
+            <w:tcW w:w="1702" w:type="dxa"/>
             <w:shd w:val="clear" w:color="auto" w:fill="D9F2D0" w:themeFill="accent6" w:themeFillTint="33"/>
           </w:tcPr>
           <w:p>
@@ -2165,19 +2498,24 @@
                 <w:lang w:val="en-US"/>
               </w:rPr>
             </w:pPr>
-            <w:r>
-              <w:t xml:space="preserve">Peer </w:t>
-            </w:r>
-            <w:proofErr w:type="spellStart"/>
-            <w:r>
-              <w:t>Reviews</w:t>
-            </w:r>
-            <w:proofErr w:type="spellEnd"/>
-          </w:p>
-        </w:tc>
-        <w:tc>
-          <w:tcPr>
-            <w:tcW w:w="2900" w:type="dxa"/>
+            <w:proofErr w:type="spellStart"/>
+            <w:r>
+              <w:t>Evidence</w:t>
+            </w:r>
+            <w:proofErr w:type="spellEnd"/>
+            <w:r>
+              <w:t xml:space="preserve"> &amp; </w:t>
+            </w:r>
+            <w:proofErr w:type="spellStart"/>
+            <w:r>
+              <w:t>Documentation</w:t>
+            </w:r>
+            <w:proofErr w:type="spellEnd"/>
+          </w:p>
+        </w:tc>
+        <w:tc>
+          <w:tcPr>
+            <w:tcW w:w="2020" w:type="dxa"/>
             <w:shd w:val="clear" w:color="auto" w:fill="D9F2D0" w:themeFill="accent6" w:themeFillTint="33"/>
           </w:tcPr>
           <w:p>
@@ -2190,38 +2528,45 @@
               <w:rPr>
                 <w:lang w:val="en-US"/>
               </w:rPr>
-              <w:t>1. Review code</w:t>
+              <w:t>1) Capture screenshots</w:t>
             </w:r>
             <w:r>
               <w:rPr>
                 <w:lang w:val="en-US"/>
               </w:rPr>
               <w:br/>
-              <w:t>2. Log issues</w:t>
+              <w:t>2) Document issues and resolutions</w:t>
             </w:r>
             <w:r>
               <w:rPr>
                 <w:lang w:val="en-US"/>
               </w:rPr>
               <w:br/>
-              <w:t>3. Fix and retest</w:t>
-            </w:r>
-          </w:p>
-        </w:tc>
-        <w:tc>
-          <w:tcPr>
-            <w:tcW w:w="1563" w:type="dxa"/>
+            </w:r>
+            <w:r>
+              <w:rPr>
+                <w:lang w:val="en-US"/>
+              </w:rPr>
+              <w:lastRenderedPageBreak/>
+              <w:t>3) Commit logs and reports</w:t>
+            </w:r>
+          </w:p>
+        </w:tc>
+        <w:tc>
+          <w:tcPr>
+            <w:tcW w:w="1319" w:type="dxa"/>
             <w:shd w:val="clear" w:color="auto" w:fill="D9F2D0" w:themeFill="accent6" w:themeFillTint="33"/>
           </w:tcPr>
           <w:p>
             <w:r>
-              <w:t>2h</w:t>
-            </w:r>
-          </w:p>
-        </w:tc>
-        <w:tc>
-          <w:tcPr>
-            <w:tcW w:w="2241" w:type="dxa"/>
+              <w:lastRenderedPageBreak/>
+              <w:t>1h</w:t>
+            </w:r>
+          </w:p>
+        </w:tc>
+        <w:tc>
+          <w:tcPr>
+            <w:tcW w:w="3787" w:type="dxa"/>
             <w:shd w:val="clear" w:color="auto" w:fill="D9F2D0" w:themeFill="accent6" w:themeFillTint="33"/>
           </w:tcPr>
           <w:p>
@@ -2230,8 +2575,13 @@
                 <w:lang w:val="en-US"/>
               </w:rPr>
             </w:pPr>
-            <w:r>
-              <w:t>peer-review.md</w:t>
+            <w:proofErr w:type="spellStart"/>
+            <w:r>
+              <w:t>evidence</w:t>
+            </w:r>
+            <w:proofErr w:type="spellEnd"/>
+            <w:r>
+              <w:t>/, test-log.md</w:t>
             </w:r>
           </w:p>
         </w:tc>
@@ -2239,7 +2589,7 @@
       <w:tr>
         <w:tc>
           <w:tcPr>
-            <w:tcW w:w="2124" w:type="dxa"/>
+            <w:tcW w:w="1702" w:type="dxa"/>
             <w:shd w:val="clear" w:color="auto" w:fill="FAE2D5" w:themeFill="accent2" w:themeFillTint="33"/>
           </w:tcPr>
           <w:p>
@@ -2250,14 +2600,30 @@
             </w:pPr>
             <w:proofErr w:type="spellStart"/>
             <w:r>
-              <w:t>Requirement</w:t>
-            </w:r>
-            <w:proofErr w:type="spellEnd"/>
-          </w:p>
-        </w:tc>
-        <w:tc>
-          <w:tcPr>
-            <w:tcW w:w="2900" w:type="dxa"/>
+              <w:t>Jest</w:t>
+            </w:r>
+            <w:proofErr w:type="spellEnd"/>
+            <w:r>
+              <w:t xml:space="preserve"> </w:t>
+            </w:r>
+            <w:proofErr w:type="spellStart"/>
+            <w:r>
+              <w:t>Environment</w:t>
+            </w:r>
+            <w:proofErr w:type="spellEnd"/>
+            <w:r>
+              <w:t xml:space="preserve"> </w:t>
+            </w:r>
+            <w:proofErr w:type="spellStart"/>
+            <w:r>
+              <w:t>Setup</w:t>
+            </w:r>
+            <w:proofErr w:type="spellEnd"/>
+          </w:p>
+        </w:tc>
+        <w:tc>
+          <w:tcPr>
+            <w:tcW w:w="2020" w:type="dxa"/>
             <w:shd w:val="clear" w:color="auto" w:fill="FAE2D5" w:themeFill="accent2" w:themeFillTint="33"/>
           </w:tcPr>
           <w:p>
@@ -2266,63 +2632,76 @@
                 <w:lang w:val="en-US"/>
               </w:rPr>
             </w:pPr>
-            <w:proofErr w:type="spellStart"/>
-            <w:r>
-              <w:t>Stages</w:t>
-            </w:r>
-            <w:proofErr w:type="spellEnd"/>
-            <w:r>
-              <w:t xml:space="preserve"> (</w:t>
-            </w:r>
-            <w:proofErr w:type="spellStart"/>
-            <w:r>
-              <w:t>Steps</w:t>
-            </w:r>
-            <w:proofErr w:type="spellEnd"/>
-            <w:r>
-              <w:t>)</w:t>
-            </w:r>
-          </w:p>
-        </w:tc>
-        <w:tc>
-          <w:tcPr>
-            <w:tcW w:w="1563" w:type="dxa"/>
+            <w:r>
+              <w:rPr>
+                <w:lang w:val="en-US"/>
+              </w:rPr>
+              <w:t>1) Initialize Node project and install Jest</w:t>
+            </w:r>
+            <w:r>
+              <w:rPr>
+                <w:lang w:val="en-US"/>
+              </w:rPr>
+              <w:br/>
+              <w:t>2) Set coverage threshold (90%)</w:t>
+            </w:r>
+            <w:r>
+              <w:rPr>
+                <w:lang w:val="en-US"/>
+              </w:rPr>
+              <w:br/>
+              <w:t xml:space="preserve">3) Create </w:t>
+            </w:r>
+            <w:proofErr w:type="spellStart"/>
+            <w:r>
+              <w:rPr>
+                <w:lang w:val="en-US"/>
+              </w:rPr>
+              <w:t>npm</w:t>
+            </w:r>
+            <w:proofErr w:type="spellEnd"/>
+            <w:r>
+              <w:rPr>
+                <w:lang w:val="en-US"/>
+              </w:rPr>
+              <w:t xml:space="preserve"> scripts for testing</w:t>
+            </w:r>
+          </w:p>
+        </w:tc>
+        <w:tc>
+          <w:tcPr>
+            <w:tcW w:w="1319" w:type="dxa"/>
             <w:shd w:val="clear" w:color="auto" w:fill="FAE2D5" w:themeFill="accent2" w:themeFillTint="33"/>
           </w:tcPr>
           <w:p>
             <w:r>
-              <w:t xml:space="preserve">Time </w:t>
-            </w:r>
-            <w:proofErr w:type="spellStart"/>
-            <w:r>
-              <w:t>Estimation</w:t>
-            </w:r>
-            <w:proofErr w:type="spellEnd"/>
-          </w:p>
-        </w:tc>
-        <w:tc>
-          <w:tcPr>
-            <w:tcW w:w="2241" w:type="dxa"/>
+              <w:t>2h</w:t>
+            </w:r>
+          </w:p>
+        </w:tc>
+        <w:tc>
+          <w:tcPr>
+            <w:tcW w:w="3787" w:type="dxa"/>
             <w:shd w:val="clear" w:color="auto" w:fill="FAE2D5" w:themeFill="accent2" w:themeFillTint="33"/>
           </w:tcPr>
           <w:p>
-            <w:pPr>
-              <w:rPr>
-                <w:lang w:val="en-US"/>
-              </w:rPr>
-            </w:pPr>
-            <w:proofErr w:type="spellStart"/>
-            <w:r>
-              <w:t>Deliverables</w:t>
-            </w:r>
-            <w:proofErr w:type="spellEnd"/>
+            <w:proofErr w:type="spellStart"/>
+            <w:proofErr w:type="gramStart"/>
+            <w:r>
+              <w:t>package.json</w:t>
+            </w:r>
+            <w:proofErr w:type="spellEnd"/>
+            <w:proofErr w:type="gramEnd"/>
+            <w:r>
+              <w:t>, jest.config.js</w:t>
+            </w:r>
           </w:p>
         </w:tc>
       </w:tr>
       <w:tr>
         <w:tc>
           <w:tcPr>
-            <w:tcW w:w="2124" w:type="dxa"/>
+            <w:tcW w:w="1702" w:type="dxa"/>
             <w:shd w:val="clear" w:color="auto" w:fill="FAE2D5" w:themeFill="accent2" w:themeFillTint="33"/>
           </w:tcPr>
           <w:p>
@@ -2333,7 +2712,7 @@
             </w:pPr>
             <w:proofErr w:type="spellStart"/>
             <w:r>
-              <w:t>Item</w:t>
+              <w:t>Graph</w:t>
             </w:r>
             <w:proofErr w:type="spellEnd"/>
             <w:r>
@@ -2341,14 +2720,22 @@
             </w:r>
             <w:proofErr w:type="spellStart"/>
             <w:r>
-              <w:t>Filters</w:t>
-            </w:r>
-            <w:proofErr w:type="spellEnd"/>
-          </w:p>
-        </w:tc>
-        <w:tc>
-          <w:tcPr>
-            <w:tcW w:w="2900" w:type="dxa"/>
+              <w:t>Rendering</w:t>
+            </w:r>
+            <w:proofErr w:type="spellEnd"/>
+            <w:r>
+              <w:t xml:space="preserve"> </w:t>
+            </w:r>
+            <w:proofErr w:type="spellStart"/>
+            <w:r>
+              <w:t>Tests</w:t>
+            </w:r>
+            <w:proofErr w:type="spellEnd"/>
+          </w:p>
+        </w:tc>
+        <w:tc>
+          <w:tcPr>
+            <w:tcW w:w="2020" w:type="dxa"/>
             <w:shd w:val="clear" w:color="auto" w:fill="FAE2D5" w:themeFill="accent2" w:themeFillTint="33"/>
           </w:tcPr>
           <w:p>
@@ -2358,66 +2745,41 @@
               </w:rPr>
             </w:pPr>
             <w:r>
-              <w:t xml:space="preserve">1. </w:t>
-            </w:r>
-            <w:proofErr w:type="spellStart"/>
-            <w:r>
-              <w:t>Item</w:t>
-            </w:r>
-            <w:proofErr w:type="spellEnd"/>
-            <w:r>
-              <w:t xml:space="preserve"> </w:t>
-            </w:r>
-            <w:proofErr w:type="spellStart"/>
-            <w:r>
-              <w:t>model</w:t>
-            </w:r>
-            <w:proofErr w:type="spellEnd"/>
-            <w:r>
+              <w:rPr>
+                <w:lang w:val="en-US"/>
+              </w:rPr>
+              <w:t>1) Test node and edge creation</w:t>
+            </w:r>
+            <w:r>
+              <w:rPr>
+                <w:lang w:val="en-US"/>
+              </w:rPr>
               <w:br/>
-              <w:t xml:space="preserve">2. </w:t>
-            </w:r>
-            <w:proofErr w:type="spellStart"/>
-            <w:r>
-              <w:t>Filtering</w:t>
-            </w:r>
-            <w:proofErr w:type="spellEnd"/>
-            <w:r>
-              <w:t xml:space="preserve"> </w:t>
-            </w:r>
-            <w:proofErr w:type="spellStart"/>
-            <w:r>
-              <w:t>logic</w:t>
-            </w:r>
-            <w:proofErr w:type="spellEnd"/>
-            <w:r>
+              <w:t>2) Validate distances and relationships</w:t>
+            </w:r>
+            <w:r>
+              <w:rPr>
+                <w:lang w:val="en-US"/>
+              </w:rPr>
               <w:br/>
-              <w:t xml:space="preserve">3. Render </w:t>
-            </w:r>
-            <w:proofErr w:type="spellStart"/>
-            <w:r>
-              <w:t>results</w:t>
-            </w:r>
-            <w:proofErr w:type="spellEnd"/>
-            <w:r>
-              <w:t xml:space="preserve"> in UI</w:t>
-            </w:r>
-          </w:p>
-        </w:tc>
-        <w:tc>
-          <w:tcPr>
-            <w:tcW w:w="1563" w:type="dxa"/>
+              <w:t>3) Assert correct rendering</w:t>
+            </w:r>
+          </w:p>
+        </w:tc>
+        <w:tc>
+          <w:tcPr>
+            <w:tcW w:w="1319" w:type="dxa"/>
             <w:shd w:val="clear" w:color="auto" w:fill="FAE2D5" w:themeFill="accent2" w:themeFillTint="33"/>
           </w:tcPr>
           <w:p>
             <w:r>
-              <w:t>4h</w:t>
-            </w:r>
-          </w:p>
-        </w:tc>
-        <w:tc>
-          <w:tcPr>
-            <w:tcW w:w="2241" w:type="dxa"/>
+              <w:t>3h</w:t>
+            </w:r>
+          </w:p>
+        </w:tc>
+        <w:tc>
+          <w:tcPr>
+            <w:tcW w:w="3787" w:type="dxa"/>
             <w:shd w:val="clear" w:color="auto" w:fill="FAE2D5" w:themeFill="accent2" w:themeFillTint="33"/>
           </w:tcPr>
           <w:p>
@@ -2426,34 +2788,16 @@
                 <w:lang w:val="en-US"/>
               </w:rPr>
             </w:pPr>
-            <w:proofErr w:type="spellStart"/>
-            <w:r>
-              <w:t>Filtered</w:t>
-            </w:r>
-            <w:proofErr w:type="spellEnd"/>
-            <w:r>
-              <w:t xml:space="preserve"> </w:t>
-            </w:r>
-            <w:proofErr w:type="spellStart"/>
-            <w:r>
-              <w:t>item</w:t>
-            </w:r>
-            <w:proofErr w:type="spellEnd"/>
-            <w:r>
-              <w:t xml:space="preserve"> </w:t>
-            </w:r>
-            <w:proofErr w:type="spellStart"/>
-            <w:r>
-              <w:t>list</w:t>
-            </w:r>
-            <w:proofErr w:type="spellEnd"/>
+            <w:r>
+              <w:t>graph.spec.js</w:t>
+            </w:r>
           </w:p>
         </w:tc>
       </w:tr>
       <w:tr>
         <w:tc>
           <w:tcPr>
-            <w:tcW w:w="2124" w:type="dxa"/>
+            <w:tcW w:w="1702" w:type="dxa"/>
             <w:shd w:val="clear" w:color="auto" w:fill="FAE2D5" w:themeFill="accent2" w:themeFillTint="33"/>
           </w:tcPr>
           <w:p>
@@ -2464,23 +2808,22 @@
             </w:pPr>
             <w:proofErr w:type="spellStart"/>
             <w:r>
-              <w:lastRenderedPageBreak/>
-              <w:t>WebSocket</w:t>
-            </w:r>
-            <w:proofErr w:type="spellEnd"/>
-            <w:r>
-              <w:t xml:space="preserve"> Real-Time </w:t>
-            </w:r>
-            <w:proofErr w:type="spellStart"/>
-            <w:r>
-              <w:t>Updates</w:t>
-            </w:r>
-            <w:proofErr w:type="spellEnd"/>
-          </w:p>
-        </w:tc>
-        <w:tc>
-          <w:tcPr>
-            <w:tcW w:w="2900" w:type="dxa"/>
+              <w:t>Graph</w:t>
+            </w:r>
+            <w:proofErr w:type="spellEnd"/>
+            <w:r>
+              <w:t xml:space="preserve"> Error </w:t>
+            </w:r>
+            <w:proofErr w:type="spellStart"/>
+            <w:r>
+              <w:t>Handling</w:t>
+            </w:r>
+            <w:proofErr w:type="spellEnd"/>
+          </w:p>
+        </w:tc>
+        <w:tc>
+          <w:tcPr>
+            <w:tcW w:w="2020" w:type="dxa"/>
             <w:shd w:val="clear" w:color="auto" w:fill="FAE2D5" w:themeFill="accent2" w:themeFillTint="33"/>
           </w:tcPr>
           <w:p>
@@ -2493,59 +2836,38 @@
               <w:rPr>
                 <w:lang w:val="en-US"/>
               </w:rPr>
-              <w:t>1. WS server configuration</w:t>
+              <w:t>1) Handle empty/invalid data</w:t>
             </w:r>
             <w:r>
               <w:rPr>
                 <w:lang w:val="en-US"/>
               </w:rPr>
               <w:br/>
-              <w:t>2. JS client integration</w:t>
+              <w:t>2) Verify resilience to missing inputs</w:t>
             </w:r>
             <w:r>
               <w:rPr>
                 <w:lang w:val="en-US"/>
               </w:rPr>
               <w:br/>
-              <w:t xml:space="preserve">3. </w:t>
-            </w:r>
-            <w:proofErr w:type="spellStart"/>
-            <w:r>
-              <w:t>Trigger</w:t>
-            </w:r>
-            <w:proofErr w:type="spellEnd"/>
-            <w:r>
-              <w:t xml:space="preserve"> </w:t>
-            </w:r>
-            <w:proofErr w:type="spellStart"/>
-            <w:r>
-              <w:t>price</w:t>
-            </w:r>
-            <w:proofErr w:type="spellEnd"/>
-            <w:r>
-              <w:t xml:space="preserve"> </w:t>
-            </w:r>
-            <w:proofErr w:type="spellStart"/>
-            <w:r>
-              <w:t>events</w:t>
-            </w:r>
-            <w:proofErr w:type="spellEnd"/>
-          </w:p>
-        </w:tc>
-        <w:tc>
-          <w:tcPr>
-            <w:tcW w:w="1563" w:type="dxa"/>
+              <w:t>3) Confirm error messages</w:t>
+            </w:r>
+          </w:p>
+        </w:tc>
+        <w:tc>
+          <w:tcPr>
+            <w:tcW w:w="1319" w:type="dxa"/>
             <w:shd w:val="clear" w:color="auto" w:fill="FAE2D5" w:themeFill="accent2" w:themeFillTint="33"/>
           </w:tcPr>
           <w:p>
             <w:r>
-              <w:t>5h</w:t>
-            </w:r>
-          </w:p>
-        </w:tc>
-        <w:tc>
-          <w:tcPr>
-            <w:tcW w:w="2241" w:type="dxa"/>
+              <w:t>3h</w:t>
+            </w:r>
+          </w:p>
+        </w:tc>
+        <w:tc>
+          <w:tcPr>
+            <w:tcW w:w="3787" w:type="dxa"/>
             <w:shd w:val="clear" w:color="auto" w:fill="FAE2D5" w:themeFill="accent2" w:themeFillTint="33"/>
           </w:tcPr>
           <w:p>
@@ -2555,20 +2877,15 @@
               </w:rPr>
             </w:pPr>
             <w:r>
-              <w:t xml:space="preserve">Real-time </w:t>
-            </w:r>
-            <w:proofErr w:type="spellStart"/>
-            <w:r>
-              <w:t>updates</w:t>
-            </w:r>
-            <w:proofErr w:type="spellEnd"/>
+              <w:t>graph-errors.spec.js</w:t>
+            </w:r>
           </w:p>
         </w:tc>
       </w:tr>
       <w:tr>
         <w:tc>
           <w:tcPr>
-            <w:tcW w:w="2124" w:type="dxa"/>
+            <w:tcW w:w="1702" w:type="dxa"/>
             <w:shd w:val="clear" w:color="auto" w:fill="FAE2D5" w:themeFill="accent2" w:themeFillTint="33"/>
           </w:tcPr>
           <w:p>
@@ -2577,12 +2894,17 @@
                 <w:lang w:val="en-US"/>
               </w:rPr>
             </w:pPr>
-            <w:r>
-              <w:t xml:space="preserve">Final </w:t>
-            </w:r>
-            <w:proofErr w:type="spellStart"/>
-            <w:r>
-              <w:t>Quality</w:t>
+            <w:proofErr w:type="spellStart"/>
+            <w:r>
+              <w:t>Mock</w:t>
+            </w:r>
+            <w:proofErr w:type="spellEnd"/>
+            <w:r>
+              <w:t xml:space="preserve"> Data &amp; </w:t>
+            </w:r>
+            <w:proofErr w:type="spellStart"/>
+            <w:r>
+              <w:t>Isolation</w:t>
             </w:r>
             <w:proofErr w:type="spellEnd"/>
             <w:r>
@@ -2590,14 +2912,14 @@
             </w:r>
             <w:proofErr w:type="spellStart"/>
             <w:r>
-              <w:t>Checklist</w:t>
-            </w:r>
-            <w:proofErr w:type="spellEnd"/>
-          </w:p>
-        </w:tc>
-        <w:tc>
-          <w:tcPr>
-            <w:tcW w:w="2900" w:type="dxa"/>
+              <w:t>Tests</w:t>
+            </w:r>
+            <w:proofErr w:type="spellEnd"/>
+          </w:p>
+        </w:tc>
+        <w:tc>
+          <w:tcPr>
+            <w:tcW w:w="2020" w:type="dxa"/>
             <w:shd w:val="clear" w:color="auto" w:fill="FAE2D5" w:themeFill="accent2" w:themeFillTint="33"/>
           </w:tcPr>
           <w:p>
@@ -2610,38 +2932,38 @@
               <w:rPr>
                 <w:lang w:val="en-US"/>
               </w:rPr>
-              <w:t>1. Validate standards</w:t>
+              <w:t>1) Mock data source and fetch requests</w:t>
             </w:r>
             <w:r>
               <w:rPr>
                 <w:lang w:val="en-US"/>
               </w:rPr>
               <w:br/>
-              <w:t>2. User testing</w:t>
+              <w:t>2) Use deterministic mocks</w:t>
             </w:r>
             <w:r>
               <w:rPr>
                 <w:lang w:val="en-US"/>
               </w:rPr>
               <w:br/>
-              <w:t>3. Repo cleanup</w:t>
-            </w:r>
-          </w:p>
-        </w:tc>
-        <w:tc>
-          <w:tcPr>
-            <w:tcW w:w="1563" w:type="dxa"/>
+              <w:t>3) Simulate UI rendering without DOM</w:t>
+            </w:r>
+          </w:p>
+        </w:tc>
+        <w:tc>
+          <w:tcPr>
+            <w:tcW w:w="1319" w:type="dxa"/>
             <w:shd w:val="clear" w:color="auto" w:fill="FAE2D5" w:themeFill="accent2" w:themeFillTint="33"/>
           </w:tcPr>
           <w:p>
             <w:r>
-              <w:t>1h</w:t>
-            </w:r>
-          </w:p>
-        </w:tc>
-        <w:tc>
-          <w:tcPr>
-            <w:tcW w:w="2241" w:type="dxa"/>
+              <w:t>2h</w:t>
+            </w:r>
+          </w:p>
+        </w:tc>
+        <w:tc>
+          <w:tcPr>
+            <w:tcW w:w="3787" w:type="dxa"/>
             <w:shd w:val="clear" w:color="auto" w:fill="FAE2D5" w:themeFill="accent2" w:themeFillTint="33"/>
           </w:tcPr>
           <w:p>
@@ -2651,7 +2973,10 @@
               </w:rPr>
             </w:pPr>
             <w:r>
-              <w:t>quality-checklist.md</w:t>
+              <w:rPr>
+                <w:lang w:val="en-US"/>
+              </w:rPr>
+              <w:t>mocks/graphDataMock.js, Jest tests</w:t>
             </w:r>
           </w:p>
         </w:tc>
@@ -2659,18 +2984,520 @@
       <w:tr>
         <w:tc>
           <w:tcPr>
-            <w:tcW w:w="2124" w:type="dxa"/>
+            <w:tcW w:w="1702" w:type="dxa"/>
+            <w:shd w:val="clear" w:color="auto" w:fill="FAE2D5" w:themeFill="accent2" w:themeFillTint="33"/>
+          </w:tcPr>
+          <w:p>
+            <w:proofErr w:type="spellStart"/>
+            <w:r>
+              <w:t>Graph</w:t>
+            </w:r>
+            <w:proofErr w:type="spellEnd"/>
+            <w:r>
+              <w:t xml:space="preserve"> </w:t>
+            </w:r>
+            <w:proofErr w:type="spellStart"/>
+            <w:r>
+              <w:t>Coverage</w:t>
+            </w:r>
+            <w:proofErr w:type="spellEnd"/>
+            <w:r>
+              <w:t xml:space="preserve"> &amp; </w:t>
+            </w:r>
+            <w:proofErr w:type="spellStart"/>
+            <w:r>
+              <w:t>Optimization</w:t>
+            </w:r>
+            <w:proofErr w:type="spellEnd"/>
+          </w:p>
+        </w:tc>
+        <w:tc>
+          <w:tcPr>
+            <w:tcW w:w="2020" w:type="dxa"/>
+            <w:shd w:val="clear" w:color="auto" w:fill="FAE2D5" w:themeFill="accent2" w:themeFillTint="33"/>
+          </w:tcPr>
+          <w:p>
+            <w:pPr>
+              <w:rPr>
+                <w:lang w:val="en-US"/>
+              </w:rPr>
+            </w:pPr>
+            <w:r>
+              <w:rPr>
+                <w:lang w:val="en-US"/>
+              </w:rPr>
+              <w:t>1) Run Jest coverage report</w:t>
+            </w:r>
+            <w:r>
+              <w:rPr>
+                <w:lang w:val="en-US"/>
+              </w:rPr>
+              <w:br/>
+              <w:t>2) Add missing test cases</w:t>
+            </w:r>
+            <w:r>
+              <w:rPr>
+                <w:lang w:val="en-US"/>
+              </w:rPr>
+              <w:br/>
+              <w:t>3) Optimize test speed</w:t>
+            </w:r>
+          </w:p>
+        </w:tc>
+        <w:tc>
+          <w:tcPr>
+            <w:tcW w:w="1319" w:type="dxa"/>
+            <w:shd w:val="clear" w:color="auto" w:fill="FAE2D5" w:themeFill="accent2" w:themeFillTint="33"/>
+          </w:tcPr>
+          <w:p>
+            <w:r>
+              <w:t>2h</w:t>
+            </w:r>
+          </w:p>
+        </w:tc>
+        <w:tc>
+          <w:tcPr>
+            <w:tcW w:w="3787" w:type="dxa"/>
+            <w:shd w:val="clear" w:color="auto" w:fill="FAE2D5" w:themeFill="accent2" w:themeFillTint="33"/>
+          </w:tcPr>
+          <w:p>
+            <w:pPr>
+              <w:rPr>
+                <w:lang w:val="en-US"/>
+              </w:rPr>
+            </w:pPr>
+            <w:proofErr w:type="spellStart"/>
+            <w:r>
+              <w:t>Jest</w:t>
+            </w:r>
+            <w:proofErr w:type="spellEnd"/>
+            <w:r>
+              <w:t xml:space="preserve"> </w:t>
+            </w:r>
+            <w:proofErr w:type="spellStart"/>
+            <w:r>
+              <w:t>coverage</w:t>
+            </w:r>
+            <w:proofErr w:type="spellEnd"/>
+            <w:r>
+              <w:t xml:space="preserve"> ≥ 90%, </w:t>
+            </w:r>
+            <w:proofErr w:type="spellStart"/>
+            <w:r>
+              <w:t>updated</w:t>
+            </w:r>
+            <w:proofErr w:type="spellEnd"/>
+            <w:r>
+              <w:t xml:space="preserve"> </w:t>
+            </w:r>
+            <w:proofErr w:type="spellStart"/>
+            <w:r>
+              <w:t>report</w:t>
+            </w:r>
+            <w:proofErr w:type="spellEnd"/>
+            <w:r>
+              <w:t>.</w:t>
+            </w:r>
+          </w:p>
+        </w:tc>
+      </w:tr>
+      <w:tr>
+        <w:tc>
+          <w:tcPr>
+            <w:tcW w:w="1702" w:type="dxa"/>
+            <w:shd w:val="clear" w:color="auto" w:fill="FAE2D5" w:themeFill="accent2" w:themeFillTint="33"/>
+          </w:tcPr>
+          <w:p>
+            <w:proofErr w:type="spellStart"/>
+            <w:r>
+              <w:t>Technical</w:t>
+            </w:r>
+            <w:proofErr w:type="spellEnd"/>
+            <w:r>
+              <w:t xml:space="preserve"> Notes &amp; Peer </w:t>
+            </w:r>
+            <w:proofErr w:type="spellStart"/>
+            <w:r>
+              <w:t>Review</w:t>
+            </w:r>
+            <w:proofErr w:type="spellEnd"/>
+          </w:p>
+        </w:tc>
+        <w:tc>
+          <w:tcPr>
+            <w:tcW w:w="2020" w:type="dxa"/>
+            <w:shd w:val="clear" w:color="auto" w:fill="FAE2D5" w:themeFill="accent2" w:themeFillTint="33"/>
+          </w:tcPr>
+          <w:p>
+            <w:pPr>
+              <w:rPr>
+                <w:lang w:val="en-US"/>
+              </w:rPr>
+            </w:pPr>
+            <w:r>
+              <w:rPr>
+                <w:lang w:val="en-US"/>
+              </w:rPr>
+              <w:t>1) Summarize difficulties and solutions</w:t>
+            </w:r>
+            <w:r>
+              <w:rPr>
+                <w:lang w:val="en-US"/>
+              </w:rPr>
+              <w:br/>
+              <w:t>2) Include feedback from teammate</w:t>
+            </w:r>
+            <w:r>
+              <w:rPr>
+                <w:lang w:val="en-US"/>
+              </w:rPr>
+              <w:br/>
+              <w:t>3) Integrate final adjustments</w:t>
+            </w:r>
+          </w:p>
+        </w:tc>
+        <w:tc>
+          <w:tcPr>
+            <w:tcW w:w="1319" w:type="dxa"/>
+            <w:shd w:val="clear" w:color="auto" w:fill="FAE2D5" w:themeFill="accent2" w:themeFillTint="33"/>
+          </w:tcPr>
+          <w:p>
+            <w:r>
+              <w:t>1h</w:t>
+            </w:r>
+          </w:p>
+        </w:tc>
+        <w:tc>
+          <w:tcPr>
+            <w:tcW w:w="3787" w:type="dxa"/>
+            <w:shd w:val="clear" w:color="auto" w:fill="FAE2D5" w:themeFill="accent2" w:themeFillTint="33"/>
+          </w:tcPr>
+          <w:p>
+            <w:pPr>
+              <w:rPr>
+                <w:lang w:val="en-US"/>
+              </w:rPr>
+            </w:pPr>
+            <w:r>
+              <w:rPr>
+                <w:lang w:val="en-US"/>
+              </w:rPr>
+              <w:t>tech-notes.md, peer-review.md</w:t>
+            </w:r>
+          </w:p>
+        </w:tc>
+      </w:tr>
+      <w:tr>
+        <w:tc>
+          <w:tcPr>
+            <w:tcW w:w="1702" w:type="dxa"/>
+            <w:shd w:val="clear" w:color="auto" w:fill="FAE2D5" w:themeFill="accent2" w:themeFillTint="33"/>
+          </w:tcPr>
+          <w:p>
+            <w:proofErr w:type="spellStart"/>
+            <w:r>
+              <w:t>Documentation</w:t>
+            </w:r>
+            <w:proofErr w:type="spellEnd"/>
+            <w:r>
+              <w:t xml:space="preserve"> </w:t>
+            </w:r>
+            <w:proofErr w:type="spellStart"/>
+            <w:r>
+              <w:t>Development</w:t>
+            </w:r>
+            <w:proofErr w:type="spellEnd"/>
+          </w:p>
+        </w:tc>
+        <w:tc>
+          <w:tcPr>
+            <w:tcW w:w="2020" w:type="dxa"/>
+            <w:shd w:val="clear" w:color="auto" w:fill="FAE2D5" w:themeFill="accent2" w:themeFillTint="33"/>
+          </w:tcPr>
+          <w:p>
+            <w:pPr>
+              <w:rPr>
+                <w:lang w:val="en-US"/>
+              </w:rPr>
+            </w:pPr>
+            <w:r>
+              <w:rPr>
+                <w:lang w:val="en-US"/>
+              </w:rPr>
+              <w:t>1) Write final README.md</w:t>
+            </w:r>
+            <w:r>
+              <w:rPr>
+                <w:lang w:val="en-US"/>
+              </w:rPr>
+              <w:br/>
+              <w:t xml:space="preserve">2) Include test </w:t>
+            </w:r>
+            <w:r>
+              <w:rPr>
+                <w:lang w:val="en-US"/>
+              </w:rPr>
+              <w:lastRenderedPageBreak/>
+              <w:t>instructions for Java/JS</w:t>
+            </w:r>
+            <w:r>
+              <w:rPr>
+                <w:lang w:val="en-US"/>
+              </w:rPr>
+              <w:br/>
+              <w:t>3) Add examples of successful outputs</w:t>
+            </w:r>
+          </w:p>
+        </w:tc>
+        <w:tc>
+          <w:tcPr>
+            <w:tcW w:w="1319" w:type="dxa"/>
+            <w:shd w:val="clear" w:color="auto" w:fill="FAE2D5" w:themeFill="accent2" w:themeFillTint="33"/>
+          </w:tcPr>
+          <w:p>
+            <w:r>
+              <w:lastRenderedPageBreak/>
+              <w:t>2h</w:t>
+            </w:r>
+          </w:p>
+        </w:tc>
+        <w:tc>
+          <w:tcPr>
+            <w:tcW w:w="3787" w:type="dxa"/>
+            <w:shd w:val="clear" w:color="auto" w:fill="FAE2D5" w:themeFill="accent2" w:themeFillTint="33"/>
+          </w:tcPr>
+          <w:p>
+            <w:pPr>
+              <w:rPr>
+                <w:lang w:val="en-US"/>
+              </w:rPr>
+            </w:pPr>
+            <w:r>
+              <w:t>README.md</w:t>
+            </w:r>
+          </w:p>
+        </w:tc>
+      </w:tr>
+      <w:tr>
+        <w:tc>
+          <w:tcPr>
+            <w:tcW w:w="1702" w:type="dxa"/>
+            <w:shd w:val="clear" w:color="auto" w:fill="FAE2D5" w:themeFill="accent2" w:themeFillTint="33"/>
+          </w:tcPr>
+          <w:p>
+            <w:proofErr w:type="spellStart"/>
+            <w:r>
+              <w:t>Code</w:t>
+            </w:r>
+            <w:proofErr w:type="spellEnd"/>
+            <w:r>
+              <w:t xml:space="preserve"> </w:t>
+            </w:r>
+            <w:proofErr w:type="spellStart"/>
+            <w:r>
+              <w:t>Documentation</w:t>
+            </w:r>
+            <w:proofErr w:type="spellEnd"/>
+          </w:p>
+        </w:tc>
+        <w:tc>
+          <w:tcPr>
+            <w:tcW w:w="2020" w:type="dxa"/>
+            <w:shd w:val="clear" w:color="auto" w:fill="FAE2D5" w:themeFill="accent2" w:themeFillTint="33"/>
+          </w:tcPr>
+          <w:p>
+            <w:pPr>
+              <w:rPr>
+                <w:lang w:val="en-US"/>
+              </w:rPr>
+            </w:pPr>
+            <w:r>
+              <w:rPr>
+                <w:lang w:val="en-US"/>
+              </w:rPr>
+              <w:t>1) Add Javadoc/JsDoc</w:t>
+            </w:r>
+            <w:r>
+              <w:rPr>
+                <w:lang w:val="en-US"/>
+              </w:rPr>
+              <w:br/>
+              <w:t>2) Document logic and structure</w:t>
+            </w:r>
+            <w:r>
+              <w:rPr>
+                <w:lang w:val="en-US"/>
+              </w:rPr>
+              <w:br/>
+              <w:t>3) Review for completeness</w:t>
+            </w:r>
+          </w:p>
+        </w:tc>
+        <w:tc>
+          <w:tcPr>
+            <w:tcW w:w="1319" w:type="dxa"/>
+            <w:shd w:val="clear" w:color="auto" w:fill="FAE2D5" w:themeFill="accent2" w:themeFillTint="33"/>
+          </w:tcPr>
+          <w:p>
+            <w:r>
+              <w:t>2h</w:t>
+            </w:r>
+          </w:p>
+        </w:tc>
+        <w:tc>
+          <w:tcPr>
+            <w:tcW w:w="3787" w:type="dxa"/>
+            <w:shd w:val="clear" w:color="auto" w:fill="FAE2D5" w:themeFill="accent2" w:themeFillTint="33"/>
+          </w:tcPr>
+          <w:p>
+            <w:pPr>
+              <w:rPr>
+                <w:lang w:val="en-US"/>
+              </w:rPr>
+            </w:pPr>
+            <w:r>
+              <w:t xml:space="preserve">decision-log.md, </w:t>
+            </w:r>
+            <w:proofErr w:type="spellStart"/>
+            <w:r>
+              <w:t>inline</w:t>
+            </w:r>
+            <w:proofErr w:type="spellEnd"/>
+            <w:r>
+              <w:t xml:space="preserve"> </w:t>
+            </w:r>
+            <w:proofErr w:type="spellStart"/>
+            <w:r>
+              <w:t>docs</w:t>
+            </w:r>
+            <w:proofErr w:type="spellEnd"/>
+          </w:p>
+        </w:tc>
+      </w:tr>
+      <w:tr>
+        <w:tc>
+          <w:tcPr>
+            <w:tcW w:w="1702" w:type="dxa"/>
+            <w:shd w:val="clear" w:color="auto" w:fill="FAE2D5" w:themeFill="accent2" w:themeFillTint="33"/>
+          </w:tcPr>
+          <w:p>
+            <w:proofErr w:type="spellStart"/>
+            <w:r>
+              <w:t>Diagram</w:t>
+            </w:r>
+            <w:proofErr w:type="spellEnd"/>
+            <w:r>
+              <w:t xml:space="preserve"> </w:t>
+            </w:r>
+            <w:proofErr w:type="spellStart"/>
+            <w:r>
+              <w:t>Creation</w:t>
+            </w:r>
+            <w:proofErr w:type="spellEnd"/>
+          </w:p>
+        </w:tc>
+        <w:tc>
+          <w:tcPr>
+            <w:tcW w:w="2020" w:type="dxa"/>
+            <w:shd w:val="clear" w:color="auto" w:fill="FAE2D5" w:themeFill="accent2" w:themeFillTint="33"/>
+          </w:tcPr>
+          <w:p>
+            <w:pPr>
+              <w:rPr>
+                <w:lang w:val="en-US"/>
+              </w:rPr>
+            </w:pPr>
+            <w:r>
+              <w:rPr>
+                <w:lang w:val="en-US"/>
+              </w:rPr>
+              <w:t>1) Create class and flow diagrams</w:t>
+            </w:r>
+            <w:r>
+              <w:rPr>
+                <w:lang w:val="en-US"/>
+              </w:rPr>
+              <w:br/>
+              <w:t>2) Export to /docs/diagrams/</w:t>
+            </w:r>
+            <w:r>
+              <w:rPr>
+                <w:lang w:val="en-US"/>
+              </w:rPr>
+              <w:br/>
+              <w:t>3) Integrate into README</w:t>
+            </w:r>
+          </w:p>
+        </w:tc>
+        <w:tc>
+          <w:tcPr>
+            <w:tcW w:w="1319" w:type="dxa"/>
+            <w:shd w:val="clear" w:color="auto" w:fill="FAE2D5" w:themeFill="accent2" w:themeFillTint="33"/>
+          </w:tcPr>
+          <w:p>
+            <w:r>
+              <w:t>2h</w:t>
+            </w:r>
+          </w:p>
+        </w:tc>
+        <w:tc>
+          <w:tcPr>
+            <w:tcW w:w="3787" w:type="dxa"/>
+            <w:shd w:val="clear" w:color="auto" w:fill="FAE2D5" w:themeFill="accent2" w:themeFillTint="33"/>
+          </w:tcPr>
+          <w:p>
+            <w:pPr>
+              <w:rPr>
+                <w:lang w:val="en-US"/>
+              </w:rPr>
+            </w:pPr>
+            <w:proofErr w:type="spellStart"/>
+            <w:r>
+              <w:t>docs</w:t>
+            </w:r>
+            <w:proofErr w:type="spellEnd"/>
+            <w:r>
+              <w:t>/</w:t>
+            </w:r>
+            <w:proofErr w:type="spellStart"/>
+            <w:r>
+              <w:t>diagrams</w:t>
+            </w:r>
+            <w:proofErr w:type="spellEnd"/>
+            <w:r>
+              <w:t>/*.png</w:t>
+            </w:r>
+          </w:p>
+        </w:tc>
+      </w:tr>
+      <w:tr>
+        <w:tc>
+          <w:tcPr>
+            <w:tcW w:w="1702" w:type="dxa"/>
             <w:shd w:val="clear" w:color="auto" w:fill="CAEDFB" w:themeFill="accent4" w:themeFillTint="33"/>
           </w:tcPr>
           <w:p>
             <w:r>
-              <w:t>Final Video Demo</w:t>
-            </w:r>
-          </w:p>
-        </w:tc>
-        <w:tc>
-          <w:tcPr>
-            <w:tcW w:w="2900" w:type="dxa"/>
+              <w:t xml:space="preserve">Final </w:t>
+            </w:r>
+            <w:proofErr w:type="spellStart"/>
+            <w:r>
+              <w:t>Review</w:t>
+            </w:r>
+            <w:proofErr w:type="spellEnd"/>
+            <w:r>
+              <w:t xml:space="preserve"> &amp; Access </w:t>
+            </w:r>
+            <w:proofErr w:type="spellStart"/>
+            <w:r>
+              <w:t>Config</w:t>
+            </w:r>
+            <w:proofErr w:type="spellEnd"/>
+          </w:p>
+        </w:tc>
+        <w:tc>
+          <w:tcPr>
+            <w:tcW w:w="2020" w:type="dxa"/>
             <w:shd w:val="clear" w:color="auto" w:fill="CAEDFB" w:themeFill="accent4" w:themeFillTint="33"/>
           </w:tcPr>
           <w:p>
@@ -2683,38 +3510,38 @@
               <w:rPr>
                 <w:lang w:val="en-US"/>
               </w:rPr>
-              <w:t>1. Record usage</w:t>
+              <w:t>1) Ensure Digital NAO access</w:t>
             </w:r>
             <w:r>
               <w:rPr>
                 <w:lang w:val="en-US"/>
               </w:rPr>
               <w:br/>
-              <w:t>2. Explain flow</w:t>
+              <w:t>2) Validate organization and consistency</w:t>
             </w:r>
             <w:r>
               <w:rPr>
                 <w:lang w:val="en-US"/>
               </w:rPr>
               <w:br/>
-              <w:t>3. Export and include</w:t>
-            </w:r>
-          </w:p>
-        </w:tc>
-        <w:tc>
-          <w:tcPr>
-            <w:tcW w:w="1563" w:type="dxa"/>
+              <w:t>3) Perform final project check</w:t>
+            </w:r>
+          </w:p>
+        </w:tc>
+        <w:tc>
+          <w:tcPr>
+            <w:tcW w:w="1319" w:type="dxa"/>
             <w:shd w:val="clear" w:color="auto" w:fill="CAEDFB" w:themeFill="accent4" w:themeFillTint="33"/>
           </w:tcPr>
           <w:p>
             <w:r>
-              <w:t>3h</w:t>
-            </w:r>
-          </w:p>
-        </w:tc>
-        <w:tc>
-          <w:tcPr>
-            <w:tcW w:w="2241" w:type="dxa"/>
+              <w:t>1.5h</w:t>
+            </w:r>
+          </w:p>
+        </w:tc>
+        <w:tc>
+          <w:tcPr>
+            <w:tcW w:w="3787" w:type="dxa"/>
             <w:shd w:val="clear" w:color="auto" w:fill="CAEDFB" w:themeFill="accent4" w:themeFillTint="33"/>
           </w:tcPr>
           <w:p>
@@ -2724,7 +3551,10 @@
               </w:rPr>
             </w:pPr>
             <w:r>
-              <w:t>demo.mp4</w:t>
+              <w:rPr>
+                <w:lang w:val="en-US"/>
+              </w:rPr>
+              <w:t>evidence/README.md, repo ready</w:t>
             </w:r>
           </w:p>
         </w:tc>
@@ -2772,7 +3602,7 @@
         <w:rPr>
           <w:lang w:val="en-US"/>
         </w:rPr>
-        <w:t>6</w:t>
+        <w:t>7</w:t>
       </w:r>
       <w:r>
         <w:rPr>
@@ -6288,6 +7118,19 @@
       <w:szCs w:val="24"/>
     </w:rPr>
   </w:style>
+  <w:style w:type="paragraph" w:styleId="NormalWeb">
+    <w:name w:val="Normal (Web)"/>
+    <w:basedOn w:val="Normal"/>
+    <w:uiPriority w:val="99"/>
+    <w:semiHidden/>
+    <w:unhideWhenUsed/>
+    <w:rsid w:val="006460FC"/>
+    <w:rPr>
+      <w:rFonts w:ascii="Times New Roman" w:hAnsi="Times New Roman" w:cs="Times New Roman"/>
+      <w:sz w:val="24"/>
+      <w:szCs w:val="24"/>
+    </w:rPr>
+  </w:style>
 </w:styles>
 </file>
 

</xml_diff>